<commit_message>
doc: updated the designing data tutorial
</commit_message>
<xml_diff>
--- a/Designing_Data.docx
+++ b/Designing_Data.docx
@@ -106,7 +106,21 @@
         <w:rPr>
           <w:lang w:val="en-US"/>
         </w:rPr>
-        <w:t>id: Numbering of locations (0 for depot, 1 to n for shops)</w:t>
+        <w:t xml:space="preserve">id: Numbering of locations (0 for depot, 1 </w:t>
+      </w:r>
+      <w:proofErr w:type="spellStart"/>
+      <w:r>
+        <w:rPr>
+          <w:lang w:val="en-US"/>
+        </w:rPr>
+        <w:t>to n</w:t>
+      </w:r>
+      <w:proofErr w:type="spellEnd"/>
+      <w:r>
+        <w:rPr>
+          <w:lang w:val="en-US"/>
+        </w:rPr>
+        <w:t xml:space="preserve"> for shops)</w:t>
       </w:r>
     </w:p>
     <w:p>
@@ -119,11 +133,19 @@
           <w:lang w:val="en-US"/>
         </w:rPr>
       </w:pPr>
-      <w:r>
-        <w:rPr>
-          <w:lang w:val="en-US"/>
-        </w:rPr>
-        <w:t>x_coord: X-coordinate or longitude</w:t>
+      <w:proofErr w:type="spellStart"/>
+      <w:r>
+        <w:rPr>
+          <w:lang w:val="en-US"/>
+        </w:rPr>
+        <w:t>x_coord</w:t>
+      </w:r>
+      <w:proofErr w:type="spellEnd"/>
+      <w:r>
+        <w:rPr>
+          <w:lang w:val="en-US"/>
+        </w:rPr>
+        <w:t>: X-coordinate or longitude</w:t>
       </w:r>
     </w:p>
     <w:p>
@@ -133,9 +155,35 @@
           <w:numId w:val="1"/>
         </w:numPr>
       </w:pPr>
-      <w:r>
-        <w:t>y_coord: Y-coordinate or latitude</w:t>
-      </w:r>
+      <w:proofErr w:type="spellStart"/>
+      <w:r>
+        <w:t>y_coord</w:t>
+      </w:r>
+      <w:proofErr w:type="spellEnd"/>
+      <w:r>
+        <w:t>: Y-</w:t>
+      </w:r>
+      <w:proofErr w:type="spellStart"/>
+      <w:r>
+        <w:t>coordinate</w:t>
+      </w:r>
+      <w:proofErr w:type="spellEnd"/>
+      <w:r>
+        <w:t xml:space="preserve"> </w:t>
+      </w:r>
+      <w:proofErr w:type="spellStart"/>
+      <w:r>
+        <w:t>or</w:t>
+      </w:r>
+      <w:proofErr w:type="spellEnd"/>
+      <w:r>
+        <w:t xml:space="preserve"> </w:t>
+      </w:r>
+      <w:proofErr w:type="spellStart"/>
+      <w:r>
+        <w:t>latitude</w:t>
+      </w:r>
+      <w:proofErr w:type="spellEnd"/>
     </w:p>
     <w:p>
       <w:pPr>
@@ -179,24 +227,34 @@
     <w:p>
       <w:pPr>
         <w:rPr>
-          <w:lang w:val="en-US"/>
-        </w:rPr>
-      </w:pPr>
-      <w:r>
-        <w:rPr>
+          <w:i/>
+          <w:iCs/>
+          <w:lang w:val="en-US"/>
+        </w:rPr>
+      </w:pPr>
+      <w:proofErr w:type="spellStart"/>
+      <w:r>
+        <w:rPr>
+          <w:i/>
+          <w:iCs/>
           <w:lang w:val="en-US"/>
         </w:rPr>
         <w:t>id,x_coord,y_coord,demand</w:t>
       </w:r>
-    </w:p>
-    <w:p>
-      <w:pPr>
-        <w:rPr>
-          <w:lang w:val="en-US"/>
-        </w:rPr>
-      </w:pPr>
-      <w:r>
-        <w:rPr>
+      <w:proofErr w:type="spellEnd"/>
+    </w:p>
+    <w:p>
+      <w:pPr>
+        <w:rPr>
+          <w:i/>
+          <w:iCs/>
+          <w:lang w:val="en-US"/>
+        </w:rPr>
+      </w:pPr>
+      <w:r>
+        <w:rPr>
+          <w:i/>
+          <w:iCs/>
           <w:lang w:val="en-US"/>
         </w:rPr>
         <w:t>0,-3.7038,40.4168,0</w:t>
@@ -205,11 +263,15 @@
     <w:p>
       <w:pPr>
         <w:rPr>
-          <w:lang w:val="en-US"/>
-        </w:rPr>
-      </w:pPr>
-      <w:r>
-        <w:rPr>
+          <w:i/>
+          <w:iCs/>
+          <w:lang w:val="en-US"/>
+        </w:rPr>
+      </w:pPr>
+      <w:r>
+        <w:rPr>
+          <w:i/>
+          <w:iCs/>
           <w:lang w:val="en-US"/>
         </w:rPr>
         <w:t>1,-3.7103,40.4230,2</w:t>
@@ -218,11 +280,15 @@
     <w:p>
       <w:pPr>
         <w:rPr>
-          <w:lang w:val="en-US"/>
-        </w:rPr>
-      </w:pPr>
-      <w:r>
-        <w:rPr>
+          <w:i/>
+          <w:iCs/>
+          <w:lang w:val="en-US"/>
+        </w:rPr>
+      </w:pPr>
+      <w:r>
+        <w:rPr>
+          <w:i/>
+          <w:iCs/>
           <w:lang w:val="en-US"/>
         </w:rPr>
         <w:t>2,-3.6883,40.4054,1</w:t>
@@ -323,112 +389,105 @@
       </w:r>
     </w:p>
     <w:p>
-      <w:r>
+      <w:pPr>
+        <w:rPr>
+          <w:i/>
+          <w:iCs/>
+          <w:lang w:val="en-US"/>
+        </w:rPr>
+      </w:pPr>
+      <w:r>
+        <w:rPr>
+          <w:i/>
+          <w:iCs/>
+          <w:lang w:val="en-US"/>
+        </w:rPr>
         <w:t>capacity=10</w:t>
       </w:r>
     </w:p>
     <w:p>
       <w:pPr>
         <w:rPr>
-          <w:b/>
-          <w:bCs/>
-        </w:rPr>
-      </w:pPr>
-      <w:r>
-        <w:rPr>
-          <w:b/>
-          <w:bCs/>
-        </w:rPr>
-        <w:t>Step 3: Save Both Files</w:t>
-      </w:r>
-    </w:p>
-    <w:p>
-      <w:pPr>
-        <w:rPr>
-          <w:lang w:val="en-US"/>
-        </w:rPr>
-      </w:pPr>
-      <w:r>
-        <w:rPr>
-          <w:lang w:val="en-US"/>
-        </w:rPr>
-        <w:t>Save both files in the same directory, for example:</w:t>
+          <w:i/>
+          <w:iCs/>
+          <w:lang w:val="en-US"/>
+        </w:rPr>
+      </w:pPr>
+      <w:r>
+        <w:rPr>
+          <w:i/>
+          <w:iCs/>
+          <w:lang w:val="en-US"/>
+        </w:rPr>
+        <w:t>alpha=0.15</w:t>
+      </w:r>
+    </w:p>
+    <w:p>
+      <w:pPr>
+        <w:rPr>
+          <w:i/>
+          <w:iCs/>
+          <w:lang w:val="en-US"/>
+        </w:rPr>
+      </w:pPr>
+      <w:r>
+        <w:rPr>
+          <w:i/>
+          <w:iCs/>
+          <w:lang w:val="en-US"/>
+        </w:rPr>
+        <w:t>beta=0.02</w:t>
+      </w:r>
+    </w:p>
+    <w:p>
+      <w:proofErr w:type="spellStart"/>
+      <w:r>
+        <w:t>Where</w:t>
+      </w:r>
+      <w:proofErr w:type="spellEnd"/>
+      <w:r>
+        <w:t>:</w:t>
       </w:r>
     </w:p>
     <w:p>
       <w:pPr>
         <w:numPr>
           <w:ilvl w:val="0"/>
-          <w:numId w:val="5"/>
+          <w:numId w:val="16"/>
         </w:numPr>
-      </w:pPr>
-      <w:r>
-        <w:t>my_stores.csv</w:t>
+        <w:rPr>
+          <w:lang w:val="en-US"/>
+        </w:rPr>
+      </w:pPr>
+      <w:r>
+        <w:rPr>
+          <w:lang w:val="en-US"/>
+        </w:rPr>
+        <w:t>capacity is the maximum load your vehicle can carry</w:t>
       </w:r>
     </w:p>
     <w:p>
       <w:pPr>
         <w:numPr>
           <w:ilvl w:val="0"/>
-          <w:numId w:val="5"/>
+          <w:numId w:val="16"/>
         </w:numPr>
-      </w:pPr>
-      <w:r>
-        <w:t>my_stores_meta.txt</w:t>
-      </w:r>
-    </w:p>
-    <w:p>
-      <w:pPr>
-        <w:rPr>
-          <w:b/>
-          <w:bCs/>
-          <w:lang w:val="en-US"/>
-        </w:rPr>
-      </w:pPr>
-      <w:r>
-        <w:rPr>
-          <w:b/>
-          <w:bCs/>
-          <w:lang w:val="en-US"/>
-        </w:rPr>
-        <w:t>Option 2: Using Google Maps for Real Locations</w:t>
-      </w:r>
-    </w:p>
-    <w:p>
-      <w:pPr>
-        <w:rPr>
-          <w:lang w:val="en-US"/>
-        </w:rPr>
-      </w:pPr>
-      <w:r>
-        <w:rPr>
-          <w:lang w:val="en-US"/>
-        </w:rPr>
-        <w:t>For real-world locations, you can use Google Maps to find coordinates:</w:t>
-      </w:r>
-    </w:p>
-    <w:p>
-      <w:pPr>
-        <w:rPr>
-          <w:b/>
-          <w:bCs/>
-          <w:lang w:val="en-US"/>
-        </w:rPr>
-      </w:pPr>
-      <w:r>
-        <w:rPr>
-          <w:b/>
-          <w:bCs/>
-          <w:lang w:val="en-US"/>
-        </w:rPr>
-        <w:t>Step 1: Locate Your Stores in Google Maps</w:t>
+        <w:rPr>
+          <w:lang w:val="en-US"/>
+        </w:rPr>
+      </w:pPr>
+      <w:r>
+        <w:rPr>
+          <w:lang w:val="en-US"/>
+        </w:rPr>
+        <w:t>alpha is the base CO₂ emissions per km (kg/km)</w:t>
       </w:r>
     </w:p>
     <w:p>
       <w:pPr>
         <w:numPr>
           <w:ilvl w:val="0"/>
-          <w:numId w:val="6"/>
+          <w:numId w:val="16"/>
         </w:numPr>
         <w:rPr>
           <w:lang w:val="en-US"/>
@@ -438,43 +497,114 @@
         <w:rPr>
           <w:lang w:val="en-US"/>
         </w:rPr>
-        <w:t>Open Google Maps (maps.google.com)</w:t>
+        <w:t>beta is the load-dependent emission factor (kg/km/kg)</w:t>
+      </w:r>
+    </w:p>
+    <w:p>
+      <w:pPr>
+        <w:rPr>
+          <w:b/>
+          <w:bCs/>
+          <w:lang w:val="en-US"/>
+        </w:rPr>
+      </w:pPr>
+      <w:r>
+        <w:rPr>
+          <w:b/>
+          <w:bCs/>
+          <w:lang w:val="en-US"/>
+        </w:rPr>
+        <w:t>Step 3: Save Both Files</w:t>
+      </w:r>
+    </w:p>
+    <w:p>
+      <w:pPr>
+        <w:rPr>
+          <w:lang w:val="en-US"/>
+        </w:rPr>
+      </w:pPr>
+      <w:r>
+        <w:rPr>
+          <w:lang w:val="en-US"/>
+        </w:rPr>
+        <w:t>Save both files in the same directory, for example:</w:t>
       </w:r>
     </w:p>
     <w:p>
       <w:pPr>
         <w:numPr>
           <w:ilvl w:val="0"/>
-          <w:numId w:val="6"/>
+          <w:numId w:val="17"/>
         </w:numPr>
       </w:pPr>
       <w:r>
         <w:lastRenderedPageBreak/>
-        <w:t>Find your depot location</w:t>
+        <w:t>my_stores.csv</w:t>
       </w:r>
     </w:p>
     <w:p>
       <w:pPr>
         <w:numPr>
           <w:ilvl w:val="0"/>
-          <w:numId w:val="6"/>
+          <w:numId w:val="17"/>
         </w:numPr>
-        <w:rPr>
-          <w:lang w:val="en-US"/>
-        </w:rPr>
-      </w:pPr>
-      <w:r>
-        <w:rPr>
-          <w:lang w:val="en-US"/>
-        </w:rPr>
-        <w:t>Right-click on the location and select "What's here?"</w:t>
+      </w:pPr>
+      <w:r>
+        <w:t>my_stores_meta.txt</w:t>
+      </w:r>
+    </w:p>
+    <w:p>
+      <w:pPr>
+        <w:rPr>
+          <w:b/>
+          <w:bCs/>
+          <w:lang w:val="en-US"/>
+        </w:rPr>
+      </w:pPr>
+      <w:r>
+        <w:rPr>
+          <w:b/>
+          <w:bCs/>
+          <w:lang w:val="en-US"/>
+        </w:rPr>
+        <w:t>Option 2: Using Google Maps for Real Locations</w:t>
+      </w:r>
+    </w:p>
+    <w:p>
+      <w:pPr>
+        <w:rPr>
+          <w:lang w:val="en-US"/>
+        </w:rPr>
+      </w:pPr>
+      <w:r>
+        <w:rPr>
+          <w:lang w:val="en-US"/>
+        </w:rPr>
+        <w:t>For real-world locations, you can use Google Maps to find coordinates:</w:t>
+      </w:r>
+    </w:p>
+    <w:p>
+      <w:pPr>
+        <w:rPr>
+          <w:b/>
+          <w:bCs/>
+          <w:lang w:val="en-US"/>
+        </w:rPr>
+      </w:pPr>
+      <w:r>
+        <w:rPr>
+          <w:b/>
+          <w:bCs/>
+          <w:lang w:val="en-US"/>
+        </w:rPr>
+        <w:t>Step 1: Locate Your Stores in Google Maps</w:t>
       </w:r>
     </w:p>
     <w:p>
       <w:pPr>
         <w:numPr>
           <w:ilvl w:val="0"/>
-          <w:numId w:val="6"/>
+          <w:numId w:val="18"/>
         </w:numPr>
         <w:rPr>
           <w:lang w:val="en-US"/>
@@ -484,57 +614,60 @@
         <w:rPr>
           <w:lang w:val="en-US"/>
         </w:rPr>
-        <w:t>The coordinates will appear in the info card at the bottom</w:t>
+        <w:t>Open Google Maps (maps.google.com)</w:t>
       </w:r>
     </w:p>
     <w:p>
       <w:pPr>
         <w:numPr>
           <w:ilvl w:val="0"/>
-          <w:numId w:val="6"/>
+          <w:numId w:val="18"/>
         </w:numPr>
-        <w:rPr>
-          <w:lang w:val="en-US"/>
-        </w:rPr>
-      </w:pPr>
-      <w:r>
-        <w:rPr>
-          <w:lang w:val="en-US"/>
-        </w:rPr>
-        <w:t>Note these coordinates (latitude, longitude)</w:t>
-      </w:r>
+      </w:pPr>
+      <w:proofErr w:type="spellStart"/>
+      <w:r>
+        <w:t>Find</w:t>
+      </w:r>
+      <w:proofErr w:type="spellEnd"/>
+      <w:r>
+        <w:t xml:space="preserve"> your </w:t>
+      </w:r>
+      <w:proofErr w:type="spellStart"/>
+      <w:r>
+        <w:t>depot</w:t>
+      </w:r>
+      <w:proofErr w:type="spellEnd"/>
+      <w:r>
+        <w:t xml:space="preserve"> </w:t>
+      </w:r>
+      <w:proofErr w:type="spellStart"/>
+      <w:r>
+        <w:t>location</w:t>
+      </w:r>
+      <w:proofErr w:type="spellEnd"/>
     </w:p>
     <w:p>
       <w:pPr>
         <w:numPr>
           <w:ilvl w:val="0"/>
-          <w:numId w:val="6"/>
+          <w:numId w:val="18"/>
         </w:numPr>
-      </w:pPr>
-      <w:r>
-        <w:t>Repeat for all shop locations</w:t>
-      </w:r>
-    </w:p>
-    <w:p>
-      <w:pPr>
-        <w:rPr>
-          <w:b/>
-          <w:bCs/>
-        </w:rPr>
-      </w:pPr>
-      <w:r>
-        <w:rPr>
-          <w:b/>
-          <w:bCs/>
-        </w:rPr>
-        <w:t>Step 2: Create a Spreadsheet</w:t>
+        <w:rPr>
+          <w:lang w:val="en-US"/>
+        </w:rPr>
+      </w:pPr>
+      <w:r>
+        <w:rPr>
+          <w:lang w:val="en-US"/>
+        </w:rPr>
+        <w:t>Right-click on the location and select "What's here?"</w:t>
       </w:r>
     </w:p>
     <w:p>
       <w:pPr>
         <w:numPr>
           <w:ilvl w:val="0"/>
-          <w:numId w:val="7"/>
+          <w:numId w:val="18"/>
         </w:numPr>
         <w:rPr>
           <w:lang w:val="en-US"/>
@@ -544,102 +677,326 @@
         <w:rPr>
           <w:lang w:val="en-US"/>
         </w:rPr>
-        <w:t>Create a spreadsheet in Excel or Google Sheets</w:t>
+        <w:t>The coordinates will appear in the info card at the bottom</w:t>
       </w:r>
     </w:p>
     <w:p>
       <w:pPr>
         <w:numPr>
           <w:ilvl w:val="0"/>
-          <w:numId w:val="7"/>
+          <w:numId w:val="18"/>
         </w:numPr>
-      </w:pPr>
-      <w:r>
-        <w:t>Add columns: id, x_coord, y_coord, demand</w:t>
+        <w:rPr>
+          <w:lang w:val="en-US"/>
+        </w:rPr>
+      </w:pPr>
+      <w:r>
+        <w:rPr>
+          <w:lang w:val="en-US"/>
+        </w:rPr>
+        <w:t>Note these coordinates (latitude, longitude)</w:t>
       </w:r>
     </w:p>
     <w:p>
       <w:pPr>
         <w:numPr>
           <w:ilvl w:val="0"/>
-          <w:numId w:val="7"/>
+          <w:numId w:val="18"/>
         </w:numPr>
       </w:pPr>
-      <w:r>
-        <w:t>For the depot (id=0):</w:t>
+      <w:proofErr w:type="spellStart"/>
+      <w:r>
+        <w:t>Repeat</w:t>
+      </w:r>
+      <w:proofErr w:type="spellEnd"/>
+      <w:r>
+        <w:t xml:space="preserve"> </w:t>
+      </w:r>
+      <w:proofErr w:type="spellStart"/>
+      <w:r>
+        <w:t>for</w:t>
+      </w:r>
+      <w:proofErr w:type="spellEnd"/>
+      <w:r>
+        <w:t xml:space="preserve"> </w:t>
+      </w:r>
+      <w:proofErr w:type="spellStart"/>
+      <w:r>
+        <w:t>all</w:t>
+      </w:r>
+      <w:proofErr w:type="spellEnd"/>
+      <w:r>
+        <w:t xml:space="preserve"> shop </w:t>
+      </w:r>
+      <w:proofErr w:type="spellStart"/>
+      <w:r>
+        <w:t>locations</w:t>
+      </w:r>
+      <w:proofErr w:type="spellEnd"/>
+    </w:p>
+    <w:p>
+      <w:pPr>
+        <w:rPr>
+          <w:b/>
+          <w:bCs/>
+        </w:rPr>
+      </w:pPr>
+      <w:r>
+        <w:rPr>
+          <w:b/>
+          <w:bCs/>
+        </w:rPr>
+        <w:t xml:space="preserve">Step 2: </w:t>
+      </w:r>
+      <w:proofErr w:type="spellStart"/>
+      <w:r>
+        <w:rPr>
+          <w:b/>
+          <w:bCs/>
+        </w:rPr>
+        <w:t>Create</w:t>
+      </w:r>
+      <w:proofErr w:type="spellEnd"/>
+      <w:r>
+        <w:rPr>
+          <w:b/>
+          <w:bCs/>
+        </w:rPr>
+        <w:t xml:space="preserve"> a </w:t>
+      </w:r>
+      <w:proofErr w:type="spellStart"/>
+      <w:r>
+        <w:rPr>
+          <w:b/>
+          <w:bCs/>
+        </w:rPr>
+        <w:t>Spreadsheet</w:t>
+      </w:r>
+      <w:proofErr w:type="spellEnd"/>
+    </w:p>
+    <w:p>
+      <w:pPr>
+        <w:numPr>
+          <w:ilvl w:val="0"/>
+          <w:numId w:val="19"/>
+        </w:numPr>
+        <w:rPr>
+          <w:lang w:val="en-US"/>
+        </w:rPr>
+      </w:pPr>
+      <w:r>
+        <w:rPr>
+          <w:lang w:val="en-US"/>
+        </w:rPr>
+        <w:t>Create a spreadsheet in Excel or Google Sheets</w:t>
+      </w:r>
+    </w:p>
+    <w:p>
+      <w:pPr>
+        <w:numPr>
+          <w:ilvl w:val="0"/>
+          <w:numId w:val="19"/>
+        </w:numPr>
+      </w:pPr>
+      <w:proofErr w:type="spellStart"/>
+      <w:r>
+        <w:t>Add</w:t>
+      </w:r>
+      <w:proofErr w:type="spellEnd"/>
+      <w:r>
+        <w:t xml:space="preserve"> </w:t>
+      </w:r>
+      <w:proofErr w:type="spellStart"/>
+      <w:r>
+        <w:t>columns</w:t>
+      </w:r>
+      <w:proofErr w:type="spellEnd"/>
+      <w:r>
+        <w:t xml:space="preserve">: id, </w:t>
+      </w:r>
+      <w:proofErr w:type="spellStart"/>
+      <w:r>
+        <w:t>x_coord</w:t>
+      </w:r>
+      <w:proofErr w:type="spellEnd"/>
+      <w:r>
+        <w:t xml:space="preserve">, </w:t>
+      </w:r>
+      <w:proofErr w:type="spellStart"/>
+      <w:r>
+        <w:t>y_coord</w:t>
+      </w:r>
+      <w:proofErr w:type="spellEnd"/>
+      <w:r>
+        <w:t xml:space="preserve">, </w:t>
+      </w:r>
+      <w:proofErr w:type="spellStart"/>
+      <w:r>
+        <w:t>demand</w:t>
+      </w:r>
+      <w:proofErr w:type="spellEnd"/>
+    </w:p>
+    <w:p>
+      <w:pPr>
+        <w:numPr>
+          <w:ilvl w:val="0"/>
+          <w:numId w:val="19"/>
+        </w:numPr>
+      </w:pPr>
+      <w:proofErr w:type="spellStart"/>
+      <w:r>
+        <w:t>For</w:t>
+      </w:r>
+      <w:proofErr w:type="spellEnd"/>
+      <w:r>
+        <w:t xml:space="preserve"> </w:t>
+      </w:r>
+      <w:proofErr w:type="spellStart"/>
+      <w:r>
+        <w:t>the</w:t>
+      </w:r>
+      <w:proofErr w:type="spellEnd"/>
+      <w:r>
+        <w:t xml:space="preserve"> </w:t>
+      </w:r>
+      <w:proofErr w:type="spellStart"/>
+      <w:r>
+        <w:t>depot</w:t>
+      </w:r>
+      <w:proofErr w:type="spellEnd"/>
+      <w:r>
+        <w:t xml:space="preserve"> (id=0):</w:t>
       </w:r>
     </w:p>
     <w:p>
       <w:pPr>
         <w:numPr>
           <w:ilvl w:val="1"/>
-          <w:numId w:val="7"/>
+          <w:numId w:val="19"/>
         </w:numPr>
       </w:pPr>
-      <w:r>
-        <w:t>x_coord = longitude</w:t>
-      </w:r>
+      <w:proofErr w:type="spellStart"/>
+      <w:r>
+        <w:t>x_coord</w:t>
+      </w:r>
+      <w:proofErr w:type="spellEnd"/>
+      <w:r>
+        <w:t xml:space="preserve"> = </w:t>
+      </w:r>
+      <w:proofErr w:type="spellStart"/>
+      <w:r>
+        <w:t>longitude</w:t>
+      </w:r>
+      <w:proofErr w:type="spellEnd"/>
     </w:p>
     <w:p>
       <w:pPr>
         <w:numPr>
           <w:ilvl w:val="1"/>
-          <w:numId w:val="7"/>
+          <w:numId w:val="19"/>
         </w:numPr>
       </w:pPr>
-      <w:r>
-        <w:t>y_coord = latitude</w:t>
-      </w:r>
+      <w:proofErr w:type="spellStart"/>
+      <w:r>
+        <w:t>y_coord</w:t>
+      </w:r>
+      <w:proofErr w:type="spellEnd"/>
+      <w:r>
+        <w:t xml:space="preserve"> = </w:t>
+      </w:r>
+      <w:proofErr w:type="spellStart"/>
+      <w:r>
+        <w:t>latitude</w:t>
+      </w:r>
+      <w:proofErr w:type="spellEnd"/>
     </w:p>
     <w:p>
       <w:pPr>
         <w:numPr>
           <w:ilvl w:val="1"/>
-          <w:numId w:val="7"/>
+          <w:numId w:val="19"/>
         </w:numPr>
       </w:pPr>
-      <w:r>
-        <w:t>demand = 0</w:t>
+      <w:proofErr w:type="spellStart"/>
+      <w:r>
+        <w:t>demand</w:t>
+      </w:r>
+      <w:proofErr w:type="spellEnd"/>
+      <w:r>
+        <w:t xml:space="preserve"> = 0</w:t>
       </w:r>
     </w:p>
     <w:p>
       <w:pPr>
         <w:numPr>
           <w:ilvl w:val="0"/>
-          <w:numId w:val="7"/>
+          <w:numId w:val="19"/>
         </w:numPr>
       </w:pPr>
-      <w:r>
-        <w:t>For each shop:</w:t>
+      <w:proofErr w:type="spellStart"/>
+      <w:r>
+        <w:t>For</w:t>
+      </w:r>
+      <w:proofErr w:type="spellEnd"/>
+      <w:r>
+        <w:t xml:space="preserve"> </w:t>
+      </w:r>
+      <w:proofErr w:type="spellStart"/>
+      <w:r>
+        <w:t>each</w:t>
+      </w:r>
+      <w:proofErr w:type="spellEnd"/>
+      <w:r>
+        <w:t xml:space="preserve"> shop:</w:t>
       </w:r>
     </w:p>
     <w:p>
       <w:pPr>
         <w:numPr>
           <w:ilvl w:val="1"/>
-          <w:numId w:val="7"/>
+          <w:numId w:val="19"/>
         </w:numPr>
       </w:pPr>
-      <w:r>
-        <w:t>x_coord = longitude</w:t>
-      </w:r>
+      <w:proofErr w:type="spellStart"/>
+      <w:r>
+        <w:t>x_coord</w:t>
+      </w:r>
+      <w:proofErr w:type="spellEnd"/>
+      <w:r>
+        <w:t xml:space="preserve"> = </w:t>
+      </w:r>
+      <w:proofErr w:type="spellStart"/>
+      <w:r>
+        <w:t>longitude</w:t>
+      </w:r>
+      <w:proofErr w:type="spellEnd"/>
     </w:p>
     <w:p>
       <w:pPr>
         <w:numPr>
           <w:ilvl w:val="1"/>
-          <w:numId w:val="7"/>
+          <w:numId w:val="19"/>
         </w:numPr>
       </w:pPr>
-      <w:r>
-        <w:t>y_coord = latitude</w:t>
-      </w:r>
+      <w:proofErr w:type="spellStart"/>
+      <w:r>
+        <w:t>y_coord</w:t>
+      </w:r>
+      <w:proofErr w:type="spellEnd"/>
+      <w:r>
+        <w:t xml:space="preserve"> = </w:t>
+      </w:r>
+      <w:proofErr w:type="spellStart"/>
+      <w:r>
+        <w:t>latitude</w:t>
+      </w:r>
+      <w:proofErr w:type="spellEnd"/>
     </w:p>
     <w:p>
       <w:pPr>
         <w:numPr>
           <w:ilvl w:val="1"/>
-          <w:numId w:val="7"/>
+          <w:numId w:val="19"/>
         </w:numPr>
         <w:rPr>
           <w:lang w:val="en-US"/>
@@ -664,14 +1021,39 @@
           <w:b/>
           <w:bCs/>
         </w:rPr>
-        <w:t>Step 3: Convert to CSV Format</w:t>
-      </w:r>
+        <w:t xml:space="preserve">Step 3: </w:t>
+      </w:r>
+      <w:proofErr w:type="spellStart"/>
+      <w:r>
+        <w:rPr>
+          <w:b/>
+          <w:bCs/>
+        </w:rPr>
+        <w:t>Convert</w:t>
+      </w:r>
+      <w:proofErr w:type="spellEnd"/>
+      <w:r>
+        <w:rPr>
+          <w:b/>
+          <w:bCs/>
+        </w:rPr>
+        <w:t xml:space="preserve"> to CSV </w:t>
+      </w:r>
+      <w:proofErr w:type="spellStart"/>
+      <w:r>
+        <w:rPr>
+          <w:b/>
+          <w:bCs/>
+        </w:rPr>
+        <w:t>Format</w:t>
+      </w:r>
+      <w:proofErr w:type="spellEnd"/>
     </w:p>
     <w:p>
       <w:pPr>
         <w:numPr>
           <w:ilvl w:val="0"/>
-          <w:numId w:val="8"/>
+          <w:numId w:val="20"/>
         </w:numPr>
         <w:rPr>
           <w:lang w:val="en-US"/>
@@ -688,7 +1070,7 @@
       <w:pPr>
         <w:numPr>
           <w:ilvl w:val="0"/>
-          <w:numId w:val="8"/>
+          <w:numId w:val="20"/>
         </w:numPr>
         <w:rPr>
           <w:lang w:val="en-US"/>
@@ -698,14 +1080,77 @@
         <w:rPr>
           <w:lang w:val="en-US"/>
         </w:rPr>
-        <w:t>Create the metadata file as described above</w:t>
+        <w:t>Create the metadata file including emissions parameters:</w:t>
+      </w:r>
+    </w:p>
+    <w:p>
+      <w:pPr>
+        <w:rPr>
+          <w:i/>
+          <w:iCs/>
+        </w:rPr>
+      </w:pPr>
+      <w:proofErr w:type="spellStart"/>
+      <w:r>
+        <w:rPr>
+          <w:i/>
+          <w:iCs/>
+        </w:rPr>
+        <w:t>capacity</w:t>
+      </w:r>
+      <w:proofErr w:type="spellEnd"/>
+      <w:r>
+        <w:rPr>
+          <w:i/>
+          <w:iCs/>
+        </w:rPr>
+        <w:t>=10</w:t>
+      </w:r>
+    </w:p>
+    <w:p>
+      <w:pPr>
+        <w:rPr>
+          <w:i/>
+          <w:iCs/>
+        </w:rPr>
+      </w:pPr>
+      <w:proofErr w:type="spellStart"/>
+      <w:r>
+        <w:rPr>
+          <w:i/>
+          <w:iCs/>
+        </w:rPr>
+        <w:t>alpha</w:t>
+      </w:r>
+      <w:proofErr w:type="spellEnd"/>
+      <w:r>
+        <w:rPr>
+          <w:i/>
+          <w:iCs/>
+        </w:rPr>
+        <w:t>=0.15</w:t>
+      </w:r>
+    </w:p>
+    <w:p>
+      <w:pPr>
+        <w:rPr>
+          <w:i/>
+          <w:iCs/>
+        </w:rPr>
+      </w:pPr>
+      <w:r>
+        <w:rPr>
+          <w:i/>
+          <w:iCs/>
+        </w:rPr>
+        <w:t>beta=0.02</w:t>
       </w:r>
     </w:p>
     <w:p>
       <w:pPr>
         <w:numPr>
           <w:ilvl w:val="0"/>
-          <w:numId w:val="8"/>
+          <w:numId w:val="20"/>
         </w:numPr>
         <w:rPr>
           <w:lang w:val="en-US"/>
@@ -760,14 +1205,56 @@
           <w:b/>
           <w:bCs/>
         </w:rPr>
-        <w:t>Step 1: Generate a Random Instance</w:t>
-      </w:r>
+        <w:lastRenderedPageBreak/>
+        <w:t xml:space="preserve">Step 1: </w:t>
+      </w:r>
+      <w:proofErr w:type="spellStart"/>
+      <w:r>
+        <w:rPr>
+          <w:b/>
+          <w:bCs/>
+        </w:rPr>
+        <w:t>Generate</w:t>
+      </w:r>
+      <w:proofErr w:type="spellEnd"/>
+      <w:r>
+        <w:rPr>
+          <w:b/>
+          <w:bCs/>
+        </w:rPr>
+        <w:t xml:space="preserve"> a </w:t>
+      </w:r>
+      <w:proofErr w:type="spellStart"/>
+      <w:r>
+        <w:rPr>
+          <w:b/>
+          <w:bCs/>
+        </w:rPr>
+        <w:t>Random</w:t>
+      </w:r>
+      <w:proofErr w:type="spellEnd"/>
+      <w:r>
+        <w:rPr>
+          <w:b/>
+          <w:bCs/>
+        </w:rPr>
+        <w:t xml:space="preserve"> </w:t>
+      </w:r>
+      <w:proofErr w:type="spellStart"/>
+      <w:r>
+        <w:rPr>
+          <w:b/>
+          <w:bCs/>
+        </w:rPr>
+        <w:t>Instance</w:t>
+      </w:r>
+      <w:proofErr w:type="spellEnd"/>
     </w:p>
     <w:p>
       <w:pPr>
         <w:numPr>
           <w:ilvl w:val="0"/>
-          <w:numId w:val="9"/>
+          <w:numId w:val="21"/>
         </w:numPr>
         <w:rPr>
           <w:lang w:val="en-US"/>
@@ -777,25 +1264,62 @@
         <w:rPr>
           <w:lang w:val="en-US"/>
         </w:rPr>
-        <w:t>Launch the application with python [FashionRL_CVRP.py](http://_vscodecontentref_/1) --gui</w:t>
-      </w:r>
+        <w:t>Launch the application with python [main.py](http://_vscodecontentref_/0) --</w:t>
+      </w:r>
+      <w:proofErr w:type="spellStart"/>
+      <w:r>
+        <w:rPr>
+          <w:lang w:val="en-US"/>
+        </w:rPr>
+        <w:t>gui</w:t>
+      </w:r>
+      <w:proofErr w:type="spellEnd"/>
     </w:p>
     <w:p>
       <w:pPr>
         <w:numPr>
           <w:ilvl w:val="0"/>
-          <w:numId w:val="9"/>
+          <w:numId w:val="21"/>
         </w:numPr>
       </w:pPr>
-      <w:r>
-        <w:t>Click "Create Sample Instances"</w:t>
+      <w:proofErr w:type="spellStart"/>
+      <w:r>
+        <w:t>Click</w:t>
+      </w:r>
+      <w:proofErr w:type="spellEnd"/>
+      <w:r>
+        <w:t xml:space="preserve"> "</w:t>
+      </w:r>
+      <w:proofErr w:type="spellStart"/>
+      <w:r>
+        <w:t>Create</w:t>
+      </w:r>
+      <w:proofErr w:type="spellEnd"/>
+      <w:r>
+        <w:t xml:space="preserve"> </w:t>
+      </w:r>
+      <w:proofErr w:type="spellStart"/>
+      <w:r>
+        <w:t>Sample</w:t>
+      </w:r>
+      <w:proofErr w:type="spellEnd"/>
+      <w:r>
+        <w:t xml:space="preserve"> </w:t>
+      </w:r>
+      <w:proofErr w:type="spellStart"/>
+      <w:r>
+        <w:t>Instances</w:t>
+      </w:r>
+      <w:proofErr w:type="spellEnd"/>
+      <w:r>
+        <w:t>"</w:t>
       </w:r>
     </w:p>
     <w:p>
       <w:pPr>
         <w:numPr>
           <w:ilvl w:val="0"/>
-          <w:numId w:val="9"/>
+          <w:numId w:val="21"/>
         </w:numPr>
         <w:rPr>
           <w:lang w:val="en-US"/>
@@ -805,44 +1329,77 @@
         <w:rPr>
           <w:lang w:val="en-US"/>
         </w:rPr>
-        <w:t>This creates sample instances in the </w:t>
-      </w:r>
-      <w:hyperlink r:id="rId6" w:history="1">
-        <w:r>
-          <w:rPr>
-            <w:rStyle w:val="Hyperlink"/>
-            <w:lang w:val="en-US"/>
-          </w:rPr>
-          <w:t>instances</w:t>
-        </w:r>
-      </w:hyperlink>
-      <w:r>
-        <w:rPr>
-          <w:lang w:val="en-US"/>
-        </w:rPr>
-        <w:t> folder</w:t>
-      </w:r>
-    </w:p>
-    <w:p>
-      <w:pPr>
-        <w:rPr>
-          <w:b/>
-          <w:bCs/>
-        </w:rPr>
-      </w:pPr>
-      <w:r>
-        <w:rPr>
-          <w:b/>
-          <w:bCs/>
-        </w:rPr>
-        <w:t>Step 2: Modify the Generated Data</w:t>
+        <w:t>This creates sample instances in the instances folder</w:t>
+      </w:r>
+    </w:p>
+    <w:p>
+      <w:pPr>
+        <w:rPr>
+          <w:b/>
+          <w:bCs/>
+        </w:rPr>
+      </w:pPr>
+      <w:r>
+        <w:rPr>
+          <w:b/>
+          <w:bCs/>
+        </w:rPr>
+        <w:t xml:space="preserve">Step 2: </w:t>
+      </w:r>
+      <w:proofErr w:type="spellStart"/>
+      <w:r>
+        <w:rPr>
+          <w:b/>
+          <w:bCs/>
+        </w:rPr>
+        <w:t>Modify</w:t>
+      </w:r>
+      <w:proofErr w:type="spellEnd"/>
+      <w:r>
+        <w:rPr>
+          <w:b/>
+          <w:bCs/>
+        </w:rPr>
+        <w:t xml:space="preserve"> </w:t>
+      </w:r>
+      <w:proofErr w:type="spellStart"/>
+      <w:r>
+        <w:rPr>
+          <w:b/>
+          <w:bCs/>
+        </w:rPr>
+        <w:t>the</w:t>
+      </w:r>
+      <w:proofErr w:type="spellEnd"/>
+      <w:r>
+        <w:rPr>
+          <w:b/>
+          <w:bCs/>
+        </w:rPr>
+        <w:t xml:space="preserve"> </w:t>
+      </w:r>
+      <w:proofErr w:type="spellStart"/>
+      <w:r>
+        <w:rPr>
+          <w:b/>
+          <w:bCs/>
+        </w:rPr>
+        <w:t>Generated</w:t>
+      </w:r>
+      <w:proofErr w:type="spellEnd"/>
+      <w:r>
+        <w:rPr>
+          <w:b/>
+          <w:bCs/>
+        </w:rPr>
+        <w:t xml:space="preserve"> Data</w:t>
       </w:r>
     </w:p>
     <w:p>
       <w:pPr>
         <w:numPr>
           <w:ilvl w:val="0"/>
-          <w:numId w:val="10"/>
+          <w:numId w:val="22"/>
         </w:numPr>
         <w:rPr>
           <w:lang w:val="en-US"/>
@@ -852,29 +1409,14 @@
         <w:rPr>
           <w:lang w:val="en-US"/>
         </w:rPr>
-        <w:t>Open one of the generated CSV files (e.g., </w:t>
-      </w:r>
-      <w:hyperlink r:id="rId7" w:history="1">
-        <w:r>
-          <w:rPr>
-            <w:rStyle w:val="Hyperlink"/>
-            <w:lang w:val="en-US"/>
-          </w:rPr>
-          <w:t>small_instance.csv</w:t>
-        </w:r>
-      </w:hyperlink>
-      <w:r>
-        <w:rPr>
-          <w:lang w:val="en-US"/>
-        </w:rPr>
-        <w:t>)</w:t>
+        <w:t>Open one of the generated CSV files (e.g., small_instance.csv)</w:t>
       </w:r>
     </w:p>
     <w:p>
       <w:pPr>
         <w:numPr>
           <w:ilvl w:val="0"/>
-          <w:numId w:val="10"/>
+          <w:numId w:val="22"/>
         </w:numPr>
         <w:rPr>
           <w:lang w:val="en-US"/>
@@ -891,7 +1433,7 @@
       <w:pPr>
         <w:numPr>
           <w:ilvl w:val="0"/>
-          <w:numId w:val="10"/>
+          <w:numId w:val="22"/>
         </w:numPr>
         <w:rPr>
           <w:lang w:val="en-US"/>
@@ -908,34 +1450,71 @@
       <w:pPr>
         <w:numPr>
           <w:ilvl w:val="0"/>
-          <w:numId w:val="10"/>
+          <w:numId w:val="22"/>
         </w:numPr>
       </w:pPr>
-      <w:r>
-        <w:lastRenderedPageBreak/>
-        <w:t>Save the file</w:t>
-      </w:r>
-    </w:p>
-    <w:p>
-      <w:pPr>
-        <w:rPr>
-          <w:b/>
-          <w:bCs/>
-        </w:rPr>
-      </w:pPr>
-      <w:r>
-        <w:rPr>
-          <w:b/>
-          <w:bCs/>
-        </w:rPr>
-        <w:t>Step 3: Update the Metadata</w:t>
-      </w:r>
+      <w:proofErr w:type="spellStart"/>
+      <w:r>
+        <w:t>Save</w:t>
+      </w:r>
+      <w:proofErr w:type="spellEnd"/>
+      <w:r>
+        <w:t xml:space="preserve"> </w:t>
+      </w:r>
+      <w:proofErr w:type="spellStart"/>
+      <w:r>
+        <w:t>the</w:t>
+      </w:r>
+      <w:proofErr w:type="spellEnd"/>
+      <w:r>
+        <w:t xml:space="preserve"> file</w:t>
+      </w:r>
+    </w:p>
+    <w:p>
+      <w:pPr>
+        <w:rPr>
+          <w:b/>
+          <w:bCs/>
+        </w:rPr>
+      </w:pPr>
+      <w:r>
+        <w:rPr>
+          <w:b/>
+          <w:bCs/>
+        </w:rPr>
+        <w:t xml:space="preserve">Step 3: Update </w:t>
+      </w:r>
+      <w:proofErr w:type="spellStart"/>
+      <w:r>
+        <w:rPr>
+          <w:b/>
+          <w:bCs/>
+        </w:rPr>
+        <w:t>the</w:t>
+      </w:r>
+      <w:proofErr w:type="spellEnd"/>
+      <w:r>
+        <w:rPr>
+          <w:b/>
+          <w:bCs/>
+        </w:rPr>
+        <w:t xml:space="preserve"> </w:t>
+      </w:r>
+      <w:proofErr w:type="spellStart"/>
+      <w:r>
+        <w:rPr>
+          <w:b/>
+          <w:bCs/>
+        </w:rPr>
+        <w:t>Metadata</w:t>
+      </w:r>
+      <w:proofErr w:type="spellEnd"/>
     </w:p>
     <w:p>
       <w:pPr>
         <w:numPr>
           <w:ilvl w:val="0"/>
-          <w:numId w:val="11"/>
+          <w:numId w:val="23"/>
         </w:numPr>
         <w:rPr>
           <w:lang w:val="en-US"/>
@@ -945,14 +1524,14 @@
         <w:rPr>
           <w:lang w:val="en-US"/>
         </w:rPr>
-        <w:t>Open the corresponding metadata file (e.g., small_instance_meta.txt)</w:t>
+        <w:t>Open the corresponding metadata file (e.g., small_instance_meta.txt)</w:t>
       </w:r>
     </w:p>
     <w:p>
       <w:pPr>
         <w:numPr>
           <w:ilvl w:val="0"/>
-          <w:numId w:val="11"/>
+          <w:numId w:val="23"/>
         </w:numPr>
         <w:rPr>
           <w:lang w:val="en-US"/>
@@ -969,123 +1548,170 @@
       <w:pPr>
         <w:numPr>
           <w:ilvl w:val="0"/>
-          <w:numId w:val="11"/>
+          <w:numId w:val="23"/>
         </w:numPr>
-      </w:pPr>
-      <w:r>
-        <w:t>Save the file</w:t>
-      </w:r>
-    </w:p>
-    <w:p>
-      <w:pPr>
-        <w:rPr>
-          <w:b/>
-          <w:bCs/>
-        </w:rPr>
-      </w:pPr>
-      <w:r>
-        <w:rPr>
-          <w:b/>
-          <w:bCs/>
-        </w:rPr>
-        <w:t>Converting Real-World Distances</w:t>
-      </w:r>
-    </w:p>
-    <w:p>
-      <w:pPr>
-        <w:rPr>
-          <w:lang w:val="en-US"/>
-        </w:rPr>
-      </w:pPr>
-      <w:r>
-        <w:rPr>
-          <w:lang w:val="en-US"/>
-        </w:rPr>
-        <w:t>If you're working with real geographical coordinates, you might need to adjust the distance calculation:</w:t>
-      </w:r>
-    </w:p>
-    <w:p>
-      <w:pPr>
-        <w:rPr>
-          <w:b/>
-          <w:bCs/>
-          <w:lang w:val="en-US"/>
-        </w:rPr>
-      </w:pPr>
-      <w:r>
-        <w:rPr>
-          <w:b/>
-          <w:bCs/>
-          <w:lang w:val="en-US"/>
-        </w:rPr>
-        <w:t>Option 1: Scale the Coordinates</w:t>
-      </w:r>
-    </w:p>
-    <w:p>
-      <w:pPr>
-        <w:rPr>
-          <w:lang w:val="en-US"/>
-        </w:rPr>
-      </w:pPr>
-      <w:r>
-        <w:rPr>
-          <w:lang w:val="en-US"/>
-        </w:rPr>
-        <w:t>For small geographical areas, you can use the raw coordinates as they are. The optimizer will find the shortest routes regardless of the absolute distances.</w:t>
-      </w:r>
-    </w:p>
-    <w:p>
-      <w:pPr>
-        <w:rPr>
-          <w:b/>
-          <w:bCs/>
-          <w:lang w:val="en-US"/>
-        </w:rPr>
-      </w:pPr>
-      <w:r>
-        <w:rPr>
-          <w:b/>
-          <w:bCs/>
-          <w:lang w:val="en-US"/>
-        </w:rPr>
-        <w:t>Option 2: Convert to Kilometers/Miles</w:t>
-      </w:r>
-    </w:p>
-    <w:p>
-      <w:pPr>
-        <w:rPr>
-          <w:lang w:val="en-US"/>
-        </w:rPr>
-      </w:pPr>
-      <w:r>
-        <w:rPr>
-          <w:lang w:val="en-US"/>
-        </w:rPr>
-        <w:t>For more accurate distance representation:</w:t>
+        <w:rPr>
+          <w:lang w:val="en-US"/>
+        </w:rPr>
+      </w:pPr>
+      <w:r>
+        <w:rPr>
+          <w:lang w:val="en-US"/>
+        </w:rPr>
+        <w:t>Update the emissions parameters alpha and beta if needed</w:t>
       </w:r>
     </w:p>
     <w:p>
       <w:pPr>
         <w:numPr>
           <w:ilvl w:val="0"/>
-          <w:numId w:val="12"/>
+          <w:numId w:val="23"/>
         </w:numPr>
-        <w:rPr>
-          <w:lang w:val="en-US"/>
-        </w:rPr>
-      </w:pPr>
-      <w:r>
-        <w:rPr>
-          <w:lang w:val="en-US"/>
-        </w:rPr>
-        <w:t>Open the CSV file in a spreadsheet program</w:t>
+      </w:pPr>
+      <w:proofErr w:type="spellStart"/>
+      <w:r>
+        <w:t>Save</w:t>
+      </w:r>
+      <w:proofErr w:type="spellEnd"/>
+      <w:r>
+        <w:t xml:space="preserve"> </w:t>
+      </w:r>
+      <w:proofErr w:type="spellStart"/>
+      <w:r>
+        <w:t>the</w:t>
+      </w:r>
+      <w:proofErr w:type="spellEnd"/>
+      <w:r>
+        <w:t xml:space="preserve"> file</w:t>
+      </w:r>
+    </w:p>
+    <w:p>
+      <w:pPr>
+        <w:rPr>
+          <w:b/>
+          <w:bCs/>
+        </w:rPr>
+      </w:pPr>
+      <w:proofErr w:type="spellStart"/>
+      <w:r>
+        <w:rPr>
+          <w:b/>
+          <w:bCs/>
+        </w:rPr>
+        <w:t>Converting</w:t>
+      </w:r>
+      <w:proofErr w:type="spellEnd"/>
+      <w:r>
+        <w:rPr>
+          <w:b/>
+          <w:bCs/>
+        </w:rPr>
+        <w:t xml:space="preserve"> Real-</w:t>
+      </w:r>
+      <w:proofErr w:type="spellStart"/>
+      <w:r>
+        <w:rPr>
+          <w:b/>
+          <w:bCs/>
+        </w:rPr>
+        <w:t>World</w:t>
+      </w:r>
+      <w:proofErr w:type="spellEnd"/>
+      <w:r>
+        <w:rPr>
+          <w:b/>
+          <w:bCs/>
+        </w:rPr>
+        <w:t xml:space="preserve"> </w:t>
+      </w:r>
+      <w:proofErr w:type="spellStart"/>
+      <w:r>
+        <w:rPr>
+          <w:b/>
+          <w:bCs/>
+        </w:rPr>
+        <w:t>Distances</w:t>
+      </w:r>
+      <w:proofErr w:type="spellEnd"/>
+    </w:p>
+    <w:p>
+      <w:pPr>
+        <w:rPr>
+          <w:lang w:val="en-US"/>
+        </w:rPr>
+      </w:pPr>
+      <w:r>
+        <w:rPr>
+          <w:lang w:val="en-US"/>
+        </w:rPr>
+        <w:t>If you're working with real geographical coordinates, you might need to adjust the distance calculation:</w:t>
+      </w:r>
+    </w:p>
+    <w:p>
+      <w:pPr>
+        <w:rPr>
+          <w:b/>
+          <w:bCs/>
+          <w:lang w:val="en-US"/>
+        </w:rPr>
+      </w:pPr>
+      <w:r>
+        <w:rPr>
+          <w:b/>
+          <w:bCs/>
+          <w:lang w:val="en-US"/>
+        </w:rPr>
+        <w:t>Option 1: Scale the Coordinates</w:t>
+      </w:r>
+    </w:p>
+    <w:p>
+      <w:pPr>
+        <w:rPr>
+          <w:lang w:val="en-US"/>
+        </w:rPr>
+      </w:pPr>
+      <w:r>
+        <w:rPr>
+          <w:lang w:val="en-US"/>
+        </w:rPr>
+        <w:t>For small geographical areas, you can use the raw coordinates as they are. The optimizer will find the shortest routes regardless of the absolute distances.</w:t>
+      </w:r>
+    </w:p>
+    <w:p>
+      <w:pPr>
+        <w:rPr>
+          <w:b/>
+          <w:bCs/>
+          <w:lang w:val="en-US"/>
+        </w:rPr>
+      </w:pPr>
+      <w:r>
+        <w:rPr>
+          <w:b/>
+          <w:bCs/>
+          <w:lang w:val="en-US"/>
+        </w:rPr>
+        <w:t>Option 2: Convert to Kilometers/Miles</w:t>
+      </w:r>
+    </w:p>
+    <w:p>
+      <w:pPr>
+        <w:rPr>
+          <w:lang w:val="en-US"/>
+        </w:rPr>
+      </w:pPr>
+      <w:r>
+        <w:rPr>
+          <w:lang w:val="en-US"/>
+        </w:rPr>
+        <w:t>For more accurate distance representation:</w:t>
       </w:r>
     </w:p>
     <w:p>
       <w:pPr>
         <w:numPr>
           <w:ilvl w:val="0"/>
-          <w:numId w:val="12"/>
+          <w:numId w:val="24"/>
         </w:numPr>
         <w:rPr>
           <w:lang w:val="en-US"/>
@@ -1095,14 +1721,14 @@
         <w:rPr>
           <w:lang w:val="en-US"/>
         </w:rPr>
-        <w:t>Calculate distances between points using the Haversine formula</w:t>
+        <w:t>Open the CSV file in a spreadsheet program</w:t>
       </w:r>
     </w:p>
     <w:p>
       <w:pPr>
         <w:numPr>
           <w:ilvl w:val="0"/>
-          <w:numId w:val="12"/>
+          <w:numId w:val="24"/>
         </w:numPr>
         <w:rPr>
           <w:lang w:val="en-US"/>
@@ -1112,14 +1738,14 @@
         <w:rPr>
           <w:lang w:val="en-US"/>
         </w:rPr>
-        <w:t>Create a new file with calculated distances</w:t>
+        <w:t>Calculate distances between points using the Haversine formula</w:t>
       </w:r>
     </w:p>
     <w:p>
       <w:pPr>
         <w:numPr>
           <w:ilvl w:val="0"/>
-          <w:numId w:val="12"/>
+          <w:numId w:val="24"/>
         </w:numPr>
         <w:rPr>
           <w:lang w:val="en-US"/>
@@ -1129,29 +1755,14 @@
         <w:rPr>
           <w:lang w:val="en-US"/>
         </w:rPr>
-        <w:t>Update the application to use these distances</w:t>
-      </w:r>
-    </w:p>
-    <w:p>
-      <w:pPr>
-        <w:rPr>
-          <w:b/>
-          <w:bCs/>
-        </w:rPr>
-      </w:pPr>
-      <w:r>
-        <w:rPr>
-          <w:b/>
-          <w:bCs/>
-        </w:rPr>
-        <w:t>Tips for Creating Realistic Data</w:t>
+        <w:t>Create a new file with calculated distances</w:t>
       </w:r>
     </w:p>
     <w:p>
       <w:pPr>
         <w:numPr>
           <w:ilvl w:val="0"/>
-          <w:numId w:val="13"/>
+          <w:numId w:val="24"/>
         </w:numPr>
         <w:rPr>
           <w:lang w:val="en-US"/>
@@ -1159,24 +1770,88 @@
       </w:pPr>
       <w:r>
         <w:rPr>
-          <w:b/>
-          <w:bCs/>
-          <w:lang w:val="en-US"/>
-        </w:rPr>
-        <w:t>Vehicle Capacity</w:t>
-      </w:r>
-      <w:r>
-        <w:rPr>
-          <w:lang w:val="en-US"/>
-        </w:rPr>
-        <w:t>: Consider how many items your vehicles can actually carry</w:t>
+          <w:lang w:val="en-US"/>
+        </w:rPr>
+        <w:t>Update the application to use these distances</w:t>
+      </w:r>
+    </w:p>
+    <w:p>
+      <w:pPr>
+        <w:rPr>
+          <w:b/>
+          <w:bCs/>
+        </w:rPr>
+      </w:pPr>
+      <w:proofErr w:type="spellStart"/>
+      <w:r>
+        <w:rPr>
+          <w:b/>
+          <w:bCs/>
+        </w:rPr>
+        <w:t>Tips</w:t>
+      </w:r>
+      <w:proofErr w:type="spellEnd"/>
+      <w:r>
+        <w:rPr>
+          <w:b/>
+          <w:bCs/>
+        </w:rPr>
+        <w:t xml:space="preserve"> </w:t>
+      </w:r>
+      <w:proofErr w:type="spellStart"/>
+      <w:r>
+        <w:rPr>
+          <w:b/>
+          <w:bCs/>
+        </w:rPr>
+        <w:t>for</w:t>
+      </w:r>
+      <w:proofErr w:type="spellEnd"/>
+      <w:r>
+        <w:rPr>
+          <w:b/>
+          <w:bCs/>
+        </w:rPr>
+        <w:t xml:space="preserve"> </w:t>
+      </w:r>
+      <w:proofErr w:type="spellStart"/>
+      <w:r>
+        <w:rPr>
+          <w:b/>
+          <w:bCs/>
+        </w:rPr>
+        <w:t>Creating</w:t>
+      </w:r>
+      <w:proofErr w:type="spellEnd"/>
+      <w:r>
+        <w:rPr>
+          <w:b/>
+          <w:bCs/>
+        </w:rPr>
+        <w:t xml:space="preserve"> </w:t>
+      </w:r>
+      <w:proofErr w:type="spellStart"/>
+      <w:r>
+        <w:rPr>
+          <w:b/>
+          <w:bCs/>
+        </w:rPr>
+        <w:t>Realistic</w:t>
+      </w:r>
+      <w:proofErr w:type="spellEnd"/>
+      <w:r>
+        <w:rPr>
+          <w:b/>
+          <w:bCs/>
+        </w:rPr>
+        <w:t xml:space="preserve"> Data</w:t>
       </w:r>
     </w:p>
     <w:p>
       <w:pPr>
         <w:numPr>
           <w:ilvl w:val="0"/>
-          <w:numId w:val="13"/>
+          <w:numId w:val="25"/>
         </w:numPr>
         <w:rPr>
           <w:lang w:val="en-US"/>
@@ -1188,20 +1863,20 @@
           <w:bCs/>
           <w:lang w:val="en-US"/>
         </w:rPr>
-        <w:t>Demand Estimation</w:t>
-      </w:r>
-      <w:r>
-        <w:rPr>
-          <w:lang w:val="en-US"/>
-        </w:rPr>
-        <w:t>: Estimate how many items need to be collected from each shop</w:t>
+        <w:t>Vehicle Capacity</w:t>
+      </w:r>
+      <w:r>
+        <w:rPr>
+          <w:lang w:val="en-US"/>
+        </w:rPr>
+        <w:t>: Consider how many items your vehicles can actually carry</w:t>
       </w:r>
     </w:p>
     <w:p>
       <w:pPr>
         <w:numPr>
           <w:ilvl w:val="0"/>
-          <w:numId w:val="13"/>
+          <w:numId w:val="25"/>
         </w:numPr>
         <w:rPr>
           <w:lang w:val="en-US"/>
@@ -1213,20 +1888,20 @@
           <w:bCs/>
           <w:lang w:val="en-US"/>
         </w:rPr>
-        <w:t>Time Windows</w:t>
-      </w:r>
-      <w:r>
-        <w:rPr>
-          <w:lang w:val="en-US"/>
-        </w:rPr>
-        <w:t>: If certain shops are only open at specific times, note this (for future enhancements)</w:t>
+        <w:t>Demand Estimation</w:t>
+      </w:r>
+      <w:r>
+        <w:rPr>
+          <w:lang w:val="en-US"/>
+        </w:rPr>
+        <w:t>: Estimate how many items need to be collected from each shop</w:t>
       </w:r>
     </w:p>
     <w:p>
       <w:pPr>
         <w:numPr>
           <w:ilvl w:val="0"/>
-          <w:numId w:val="13"/>
+          <w:numId w:val="25"/>
         </w:numPr>
         <w:rPr>
           <w:lang w:val="en-US"/>
@@ -1238,50 +1913,90 @@
           <w:bCs/>
           <w:lang w:val="en-US"/>
         </w:rPr>
-        <w:t>Depot Location</w:t>
-      </w:r>
-      <w:r>
-        <w:rPr>
-          <w:lang w:val="en-US"/>
-        </w:rPr>
-        <w:t>: The depot should be your actual distribution center or starting point</w:t>
-      </w:r>
-    </w:p>
-    <w:p>
-      <w:pPr>
-        <w:rPr>
-          <w:b/>
-          <w:bCs/>
-          <w:lang w:val="en-US"/>
-        </w:rPr>
-      </w:pPr>
-      <w:r>
-        <w:rPr>
-          <w:b/>
-          <w:bCs/>
-          <w:lang w:val="en-US"/>
-        </w:rPr>
-        <w:t>Testing Your Data</w:t>
-      </w:r>
-    </w:p>
-    <w:p>
-      <w:pPr>
-        <w:rPr>
-          <w:lang w:val="en-US"/>
-        </w:rPr>
-      </w:pPr>
-      <w:r>
-        <w:rPr>
-          <w:lang w:val="en-US"/>
-        </w:rPr>
-        <w:t>After creating your custom data:</w:t>
+        <w:t>Emissions Parameters</w:t>
+      </w:r>
+      <w:r>
+        <w:rPr>
+          <w:lang w:val="en-US"/>
+        </w:rPr>
+        <w:t>: Set alpha and beta based on your vehicle's specifications:</w:t>
+      </w:r>
+    </w:p>
+    <w:p>
+      <w:pPr>
+        <w:numPr>
+          <w:ilvl w:val="1"/>
+          <w:numId w:val="25"/>
+        </w:numPr>
+        <w:rPr>
+          <w:lang w:val="en-US"/>
+        </w:rPr>
+      </w:pPr>
+      <w:r>
+        <w:rPr>
+          <w:lang w:val="en-US"/>
+        </w:rPr>
+        <w:t xml:space="preserve">For a small van: </w:t>
+      </w:r>
+      <w:r>
+        <w:t>α</w:t>
+      </w:r>
+      <w:r>
+        <w:rPr>
+          <w:lang w:val="en-US"/>
+        </w:rPr>
+        <w:t xml:space="preserve">≈0.15 kg/km, </w:t>
+      </w:r>
+      <w:r>
+        <w:t>β</w:t>
+      </w:r>
+      <w:r>
+        <w:rPr>
+          <w:lang w:val="en-US"/>
+        </w:rPr>
+        <w:t>≈0.02 kg/km/kg</w:t>
+      </w:r>
+    </w:p>
+    <w:p>
+      <w:pPr>
+        <w:numPr>
+          <w:ilvl w:val="1"/>
+          <w:numId w:val="25"/>
+        </w:numPr>
+        <w:rPr>
+          <w:lang w:val="en-US"/>
+        </w:rPr>
+      </w:pPr>
+      <w:r>
+        <w:rPr>
+          <w:lang w:val="en-US"/>
+        </w:rPr>
+        <w:t xml:space="preserve">For a medium truck: </w:t>
+      </w:r>
+      <w:r>
+        <w:t>α</w:t>
+      </w:r>
+      <w:r>
+        <w:rPr>
+          <w:lang w:val="en-US"/>
+        </w:rPr>
+        <w:t xml:space="preserve">≈0.25 kg/km, </w:t>
+      </w:r>
+      <w:r>
+        <w:t>β</w:t>
+      </w:r>
+      <w:r>
+        <w:rPr>
+          <w:lang w:val="en-US"/>
+        </w:rPr>
+        <w:t>≈0.03 kg/km/kg</w:t>
       </w:r>
     </w:p>
     <w:p>
       <w:pPr>
         <w:numPr>
           <w:ilvl w:val="0"/>
-          <w:numId w:val="14"/>
+          <w:numId w:val="25"/>
         </w:numPr>
         <w:rPr>
           <w:lang w:val="en-US"/>
@@ -1289,16 +2004,25 @@
       </w:pPr>
       <w:r>
         <w:rPr>
-          <w:lang w:val="en-US"/>
-        </w:rPr>
-        <w:t>Run the application: python [FashionRL_CVRP.py](http://_vscodecontentref_/4) --gui</w:t>
+          <w:b/>
+          <w:bCs/>
+          <w:lang w:val="en-US"/>
+        </w:rPr>
+        <w:lastRenderedPageBreak/>
+        <w:t>Time Windows</w:t>
+      </w:r>
+      <w:r>
+        <w:rPr>
+          <w:lang w:val="en-US"/>
+        </w:rPr>
+        <w:t>: If certain shops are only open at specific times, note this (for future enhancements)</w:t>
       </w:r>
     </w:p>
     <w:p>
       <w:pPr>
         <w:numPr>
           <w:ilvl w:val="0"/>
-          <w:numId w:val="14"/>
+          <w:numId w:val="25"/>
         </w:numPr>
         <w:rPr>
           <w:lang w:val="en-US"/>
@@ -1306,38 +2030,96 @@
       </w:pPr>
       <w:r>
         <w:rPr>
-          <w:lang w:val="en-US"/>
-        </w:rPr>
-        <w:t>Select "Browse" and navigate to your custom CSV file</w:t>
+          <w:b/>
+          <w:bCs/>
+          <w:lang w:val="en-US"/>
+        </w:rPr>
+        <w:t>Depot Location</w:t>
+      </w:r>
+      <w:r>
+        <w:rPr>
+          <w:lang w:val="en-US"/>
+        </w:rPr>
+        <w:t>: The depot should be your actual distribution center or starting point</w:t>
+      </w:r>
+    </w:p>
+    <w:p>
+      <w:pPr>
+        <w:rPr>
+          <w:b/>
+          <w:bCs/>
+          <w:lang w:val="en-US"/>
+        </w:rPr>
+      </w:pPr>
+      <w:r>
+        <w:rPr>
+          <w:b/>
+          <w:bCs/>
+          <w:lang w:val="en-US"/>
+        </w:rPr>
+        <w:t>Testing Your Data</w:t>
+      </w:r>
+    </w:p>
+    <w:p>
+      <w:pPr>
+        <w:rPr>
+          <w:lang w:val="en-US"/>
+        </w:rPr>
+      </w:pPr>
+      <w:r>
+        <w:rPr>
+          <w:lang w:val="en-US"/>
+        </w:rPr>
+        <w:t>After creating your custom data:</w:t>
       </w:r>
     </w:p>
     <w:p>
       <w:pPr>
         <w:numPr>
           <w:ilvl w:val="0"/>
-          <w:numId w:val="14"/>
+          <w:numId w:val="26"/>
         </w:numPr>
-      </w:pPr>
-      <w:r>
-        <w:t>Choose your preferred solution method</w:t>
-      </w:r>
+        <w:rPr>
+          <w:lang w:val="en-US"/>
+        </w:rPr>
+      </w:pPr>
+      <w:r>
+        <w:rPr>
+          <w:lang w:val="en-US"/>
+        </w:rPr>
+        <w:t>Run the application: python [main.py](http://_vscodecontentref_/1) --</w:t>
+      </w:r>
+      <w:proofErr w:type="spellStart"/>
+      <w:r>
+        <w:rPr>
+          <w:lang w:val="en-US"/>
+        </w:rPr>
+        <w:t>gui</w:t>
+      </w:r>
+      <w:proofErr w:type="spellEnd"/>
     </w:p>
     <w:p>
       <w:pPr>
         <w:numPr>
           <w:ilvl w:val="0"/>
-          <w:numId w:val="14"/>
+          <w:numId w:val="26"/>
         </w:numPr>
-      </w:pPr>
-      <w:r>
-        <w:t>Run the solver</w:t>
+        <w:rPr>
+          <w:lang w:val="en-US"/>
+        </w:rPr>
+      </w:pPr>
+      <w:r>
+        <w:rPr>
+          <w:lang w:val="en-US"/>
+        </w:rPr>
+        <w:t>Select "Browse" and navigate to your custom CSV file</w:t>
       </w:r>
     </w:p>
     <w:p>
       <w:pPr>
         <w:numPr>
           <w:ilvl w:val="0"/>
-          <w:numId w:val="14"/>
+          <w:numId w:val="26"/>
         </w:numPr>
         <w:rPr>
           <w:lang w:val="en-US"/>
@@ -1347,62 +2129,38 @@
         <w:rPr>
           <w:lang w:val="en-US"/>
         </w:rPr>
-        <w:t>Verify the results match your expectations</w:t>
-      </w:r>
-    </w:p>
-    <w:p>
-      <w:pPr>
-        <w:rPr>
-          <w:b/>
-          <w:bCs/>
-          <w:lang w:val="en-US"/>
-        </w:rPr>
-      </w:pPr>
-      <w:r>
-        <w:rPr>
-          <w:b/>
-          <w:bCs/>
-          <w:lang w:val="en-US"/>
-        </w:rPr>
-        <w:t>Example: Converting From a Store List</w:t>
-      </w:r>
-    </w:p>
-    <w:p>
-      <w:pPr>
-        <w:rPr>
-          <w:lang w:val="en-US"/>
-        </w:rPr>
-      </w:pPr>
-      <w:r>
-        <w:rPr>
-          <w:lang w:val="en-US"/>
-        </w:rPr>
-        <w:t>Let's say you have a list of stores with addresses:</w:t>
+        <w:t>Choose your preferred solution method (regular or emissions-optimized)</w:t>
       </w:r>
     </w:p>
     <w:p>
       <w:pPr>
         <w:numPr>
           <w:ilvl w:val="0"/>
-          <w:numId w:val="15"/>
+          <w:numId w:val="26"/>
         </w:numPr>
-        <w:rPr>
-          <w:lang w:val="en-US"/>
-        </w:rPr>
-      </w:pPr>
-      <w:r>
-        <w:rPr>
-          <w:lang w:val="en-US"/>
-        </w:rPr>
-        <w:lastRenderedPageBreak/>
-        <w:t>Use Google Maps or a geocoding service to convert addresses to coordinates</w:t>
-      </w:r>
+      </w:pPr>
+      <w:r>
+        <w:t xml:space="preserve">Run </w:t>
+      </w:r>
+      <w:proofErr w:type="spellStart"/>
+      <w:r>
+        <w:t>the</w:t>
+      </w:r>
+      <w:proofErr w:type="spellEnd"/>
+      <w:r>
+        <w:t xml:space="preserve"> </w:t>
+      </w:r>
+      <w:proofErr w:type="spellStart"/>
+      <w:r>
+        <w:t>solver</w:t>
+      </w:r>
+      <w:proofErr w:type="spellEnd"/>
     </w:p>
     <w:p>
       <w:pPr>
         <w:numPr>
           <w:ilvl w:val="0"/>
-          <w:numId w:val="15"/>
+          <w:numId w:val="26"/>
         </w:numPr>
         <w:rPr>
           <w:lang w:val="en-US"/>
@@ -1412,66 +2170,44 @@
         <w:rPr>
           <w:lang w:val="en-US"/>
         </w:rPr>
-        <w:t>Create a CSV file with this structure:</w:t>
-      </w:r>
-    </w:p>
-    <w:p>
-      <w:r>
-        <w:t>id,x_coord,y_coord,demand</w:t>
-      </w:r>
-    </w:p>
-    <w:p>
-      <w:r>
-        <w:t>0,-3.7038,40.4168,0</w:t>
-      </w:r>
-    </w:p>
-    <w:p>
-      <w:r>
-        <w:t>1,-3.7103,40.4230,2</w:t>
-      </w:r>
-    </w:p>
-    <w:p>
-      <w:r>
-        <w:t>2,-3.6883,40.4054,1</w:t>
-      </w:r>
-    </w:p>
-    <w:p>
-      <w:pPr>
-        <w:numPr>
-          <w:ilvl w:val="1"/>
-          <w:numId w:val="15"/>
-        </w:numPr>
-      </w:pPr>
-    </w:p>
-    <w:p>
-      <w:pPr>
-        <w:numPr>
-          <w:ilvl w:val="1"/>
-          <w:numId w:val="15"/>
-        </w:numPr>
-      </w:pPr>
-    </w:p>
-    <w:p>
-      <w:pPr>
-        <w:numPr>
-          <w:ilvl w:val="1"/>
-          <w:numId w:val="15"/>
-        </w:numPr>
-      </w:pPr>
-    </w:p>
-    <w:p>
-      <w:pPr>
-        <w:numPr>
-          <w:ilvl w:val="1"/>
-          <w:numId w:val="15"/>
-        </w:numPr>
-      </w:pPr>
+        <w:t>Verify the results match your expectations</w:t>
+      </w:r>
+    </w:p>
+    <w:p>
+      <w:pPr>
+        <w:rPr>
+          <w:b/>
+          <w:bCs/>
+          <w:lang w:val="en-US"/>
+        </w:rPr>
+      </w:pPr>
+      <w:r>
+        <w:rPr>
+          <w:b/>
+          <w:bCs/>
+          <w:lang w:val="en-US"/>
+        </w:rPr>
+        <w:t>Example: Converting From a Store List</w:t>
+      </w:r>
+    </w:p>
+    <w:p>
+      <w:pPr>
+        <w:rPr>
+          <w:lang w:val="en-US"/>
+        </w:rPr>
+      </w:pPr>
+      <w:r>
+        <w:rPr>
+          <w:lang w:val="en-US"/>
+        </w:rPr>
+        <w:t>Let's say you have a list of stores with addresses:</w:t>
+      </w:r>
     </w:p>
     <w:p>
       <w:pPr>
         <w:numPr>
           <w:ilvl w:val="0"/>
-          <w:numId w:val="15"/>
+          <w:numId w:val="27"/>
         </w:numPr>
         <w:rPr>
           <w:lang w:val="en-US"/>
@@ -1481,51 +2217,14 @@
         <w:rPr>
           <w:lang w:val="en-US"/>
         </w:rPr>
-        <w:t>Create a metadata file with your vehicle capacity:</w:t>
-      </w:r>
-    </w:p>
-    <w:p>
-      <w:r>
-        <w:t>capacity=15</w:t>
-      </w:r>
-    </w:p>
-    <w:p>
-      <w:pPr>
-        <w:numPr>
-          <w:ilvl w:val="1"/>
-          <w:numId w:val="15"/>
-        </w:numPr>
-      </w:pPr>
-    </w:p>
-    <w:p>
-      <w:pPr>
-        <w:numPr>
-          <w:ilvl w:val="1"/>
-          <w:numId w:val="15"/>
-        </w:numPr>
-      </w:pPr>
-    </w:p>
-    <w:p>
-      <w:pPr>
-        <w:numPr>
-          <w:ilvl w:val="1"/>
-          <w:numId w:val="15"/>
-        </w:numPr>
-      </w:pPr>
-    </w:p>
-    <w:p>
-      <w:pPr>
-        <w:numPr>
-          <w:ilvl w:val="1"/>
-          <w:numId w:val="15"/>
-        </w:numPr>
-      </w:pPr>
+        <w:t>Use Google Maps or a geocoding service to convert addresses to coordinates</w:t>
+      </w:r>
     </w:p>
     <w:p>
       <w:pPr>
         <w:numPr>
           <w:ilvl w:val="0"/>
-          <w:numId w:val="15"/>
+          <w:numId w:val="27"/>
         </w:numPr>
         <w:rPr>
           <w:lang w:val="en-US"/>
@@ -1535,7 +2234,247 @@
         <w:rPr>
           <w:lang w:val="en-US"/>
         </w:rPr>
+        <w:t>Create a CSV file with this structure:</w:t>
+      </w:r>
+    </w:p>
+    <w:p>
+      <w:pPr>
+        <w:rPr>
+          <w:i/>
+          <w:iCs/>
+        </w:rPr>
+      </w:pPr>
+      <w:proofErr w:type="spellStart"/>
+      <w:r>
+        <w:rPr>
+          <w:i/>
+          <w:iCs/>
+        </w:rPr>
+        <w:t>id,x_coord,y_coord,demand</w:t>
+      </w:r>
+      <w:proofErr w:type="spellEnd"/>
+    </w:p>
+    <w:p>
+      <w:pPr>
+        <w:rPr>
+          <w:i/>
+          <w:iCs/>
+        </w:rPr>
+      </w:pPr>
+      <w:r>
+        <w:rPr>
+          <w:i/>
+          <w:iCs/>
+        </w:rPr>
+        <w:t>0,-3.7038,40.4168,0</w:t>
+      </w:r>
+    </w:p>
+    <w:p>
+      <w:pPr>
+        <w:rPr>
+          <w:i/>
+          <w:iCs/>
+        </w:rPr>
+      </w:pPr>
+      <w:r>
+        <w:rPr>
+          <w:i/>
+          <w:iCs/>
+        </w:rPr>
+        <w:t>1,-3.7103,40.4230,2</w:t>
+      </w:r>
+    </w:p>
+    <w:p>
+      <w:pPr>
+        <w:rPr>
+          <w:i/>
+          <w:iCs/>
+        </w:rPr>
+      </w:pPr>
+      <w:r>
+        <w:rPr>
+          <w:i/>
+          <w:iCs/>
+        </w:rPr>
+        <w:t>2,-3.6883,40.4054,1</w:t>
+      </w:r>
+    </w:p>
+    <w:p>
+      <w:pPr>
+        <w:numPr>
+          <w:ilvl w:val="0"/>
+          <w:numId w:val="27"/>
+        </w:numPr>
+        <w:rPr>
+          <w:lang w:val="en-US"/>
+        </w:rPr>
+      </w:pPr>
+      <w:r>
+        <w:rPr>
+          <w:lang w:val="en-US"/>
+        </w:rPr>
+        <w:t>Create a metadata file with your vehicle capacity and emissions parameters:</w:t>
+      </w:r>
+    </w:p>
+    <w:p>
+      <w:pPr>
+        <w:rPr>
+          <w:i/>
+          <w:iCs/>
+        </w:rPr>
+      </w:pPr>
+      <w:proofErr w:type="spellStart"/>
+      <w:r>
+        <w:rPr>
+          <w:i/>
+          <w:iCs/>
+        </w:rPr>
+        <w:t>capacity</w:t>
+      </w:r>
+      <w:proofErr w:type="spellEnd"/>
+      <w:r>
+        <w:rPr>
+          <w:i/>
+          <w:iCs/>
+        </w:rPr>
+        <w:t>=15</w:t>
+      </w:r>
+    </w:p>
+    <w:p>
+      <w:pPr>
+        <w:rPr>
+          <w:i/>
+          <w:iCs/>
+        </w:rPr>
+      </w:pPr>
+      <w:proofErr w:type="spellStart"/>
+      <w:r>
+        <w:rPr>
+          <w:i/>
+          <w:iCs/>
+        </w:rPr>
+        <w:t>alpha</w:t>
+      </w:r>
+      <w:proofErr w:type="spellEnd"/>
+      <w:r>
+        <w:rPr>
+          <w:i/>
+          <w:iCs/>
+        </w:rPr>
+        <w:t>=0.15</w:t>
+      </w:r>
+    </w:p>
+    <w:p>
+      <w:pPr>
+        <w:rPr>
+          <w:i/>
+          <w:iCs/>
+        </w:rPr>
+      </w:pPr>
+      <w:r>
+        <w:rPr>
+          <w:i/>
+          <w:iCs/>
+        </w:rPr>
+        <w:t>beta=0.02</w:t>
+      </w:r>
+    </w:p>
+    <w:p>
+      <w:pPr>
+        <w:numPr>
+          <w:ilvl w:val="0"/>
+          <w:numId w:val="27"/>
+        </w:numPr>
+        <w:rPr>
+          <w:lang w:val="en-US"/>
+        </w:rPr>
+      </w:pPr>
+      <w:r>
+        <w:rPr>
+          <w:lang w:val="en-US"/>
+        </w:rPr>
         <w:t>Save both files and use them in the application</w:t>
+      </w:r>
+    </w:p>
+    <w:p>
+      <w:pPr>
+        <w:rPr>
+          <w:b/>
+          <w:bCs/>
+          <w:lang w:val="en-US"/>
+        </w:rPr>
+      </w:pPr>
+      <w:r>
+        <w:rPr>
+          <w:b/>
+          <w:bCs/>
+          <w:lang w:val="en-US"/>
+        </w:rPr>
+        <w:t>Emissions Optimization</w:t>
+      </w:r>
+    </w:p>
+    <w:p>
+      <w:pPr>
+        <w:rPr>
+          <w:lang w:val="en-US"/>
+        </w:rPr>
+      </w:pPr>
+      <w:r>
+        <w:rPr>
+          <w:lang w:val="en-US"/>
+        </w:rPr>
+        <w:t>If you want to optimize for CO2 emissions instead of just distance:</w:t>
+      </w:r>
+    </w:p>
+    <w:p>
+      <w:pPr>
+        <w:numPr>
+          <w:ilvl w:val="0"/>
+          <w:numId w:val="28"/>
+        </w:numPr>
+        <w:rPr>
+          <w:lang w:val="en-US"/>
+        </w:rPr>
+      </w:pPr>
+      <w:r>
+        <w:rPr>
+          <w:lang w:val="en-US"/>
+        </w:rPr>
+        <w:t>Set accurate alpha and beta values in your metadata file</w:t>
+      </w:r>
+    </w:p>
+    <w:p>
+      <w:pPr>
+        <w:numPr>
+          <w:ilvl w:val="0"/>
+          <w:numId w:val="28"/>
+        </w:numPr>
+        <w:rPr>
+          <w:lang w:val="en-US"/>
+        </w:rPr>
+      </w:pPr>
+      <w:r>
+        <w:rPr>
+          <w:lang w:val="en-US"/>
+        </w:rPr>
+        <w:t>When running the solver, select the "CP-Emissions" method in the GUI</w:t>
+      </w:r>
+    </w:p>
+    <w:p>
+      <w:pPr>
+        <w:numPr>
+          <w:ilvl w:val="0"/>
+          <w:numId w:val="28"/>
+        </w:numPr>
+        <w:rPr>
+          <w:lang w:val="en-US"/>
+        </w:rPr>
+      </w:pPr>
+      <w:r>
+        <w:rPr>
+          <w:lang w:val="en-US"/>
+        </w:rPr>
+        <w:t>The solution will minimize CO2 emissions considering both distance and load</w:t>
       </w:r>
     </w:p>
     <w:p>
@@ -1820,6 +2759,119 @@
     </w:lvl>
   </w:abstractNum>
   <w:abstractNum w:abstractNumId="2" w15:restartNumberingAfterBreak="0">
+    <w:nsid w:val="107207C5"/>
+    <w:multiLevelType w:val="multilevel"/>
+    <w:tmpl w:val="9C02A7FE"/>
+    <w:lvl w:ilvl="0">
+      <w:start w:val="1"/>
+      <w:numFmt w:val="decimal"/>
+      <w:lvlText w:val="%1."/>
+      <w:lvlJc w:val="left"/>
+      <w:pPr>
+        <w:tabs>
+          <w:tab w:val="num" w:pos="720"/>
+        </w:tabs>
+        <w:ind w:left="720" w:hanging="360"/>
+      </w:pPr>
+    </w:lvl>
+    <w:lvl w:ilvl="1" w:tentative="1">
+      <w:start w:val="1"/>
+      <w:numFmt w:val="decimal"/>
+      <w:lvlText w:val="%2."/>
+      <w:lvlJc w:val="left"/>
+      <w:pPr>
+        <w:tabs>
+          <w:tab w:val="num" w:pos="1440"/>
+        </w:tabs>
+        <w:ind w:left="1440" w:hanging="360"/>
+      </w:pPr>
+    </w:lvl>
+    <w:lvl w:ilvl="2" w:tentative="1">
+      <w:start w:val="1"/>
+      <w:numFmt w:val="decimal"/>
+      <w:lvlText w:val="%3."/>
+      <w:lvlJc w:val="left"/>
+      <w:pPr>
+        <w:tabs>
+          <w:tab w:val="num" w:pos="2160"/>
+        </w:tabs>
+        <w:ind w:left="2160" w:hanging="360"/>
+      </w:pPr>
+    </w:lvl>
+    <w:lvl w:ilvl="3" w:tentative="1">
+      <w:start w:val="1"/>
+      <w:numFmt w:val="decimal"/>
+      <w:lvlText w:val="%4."/>
+      <w:lvlJc w:val="left"/>
+      <w:pPr>
+        <w:tabs>
+          <w:tab w:val="num" w:pos="2880"/>
+        </w:tabs>
+        <w:ind w:left="2880" w:hanging="360"/>
+      </w:pPr>
+    </w:lvl>
+    <w:lvl w:ilvl="4" w:tentative="1">
+      <w:start w:val="1"/>
+      <w:numFmt w:val="decimal"/>
+      <w:lvlText w:val="%5."/>
+      <w:lvlJc w:val="left"/>
+      <w:pPr>
+        <w:tabs>
+          <w:tab w:val="num" w:pos="3600"/>
+        </w:tabs>
+        <w:ind w:left="3600" w:hanging="360"/>
+      </w:pPr>
+    </w:lvl>
+    <w:lvl w:ilvl="5" w:tentative="1">
+      <w:start w:val="1"/>
+      <w:numFmt w:val="decimal"/>
+      <w:lvlText w:val="%6."/>
+      <w:lvlJc w:val="left"/>
+      <w:pPr>
+        <w:tabs>
+          <w:tab w:val="num" w:pos="4320"/>
+        </w:tabs>
+        <w:ind w:left="4320" w:hanging="360"/>
+      </w:pPr>
+    </w:lvl>
+    <w:lvl w:ilvl="6" w:tentative="1">
+      <w:start w:val="1"/>
+      <w:numFmt w:val="decimal"/>
+      <w:lvlText w:val="%7."/>
+      <w:lvlJc w:val="left"/>
+      <w:pPr>
+        <w:tabs>
+          <w:tab w:val="num" w:pos="5040"/>
+        </w:tabs>
+        <w:ind w:left="5040" w:hanging="360"/>
+      </w:pPr>
+    </w:lvl>
+    <w:lvl w:ilvl="7" w:tentative="1">
+      <w:start w:val="1"/>
+      <w:numFmt w:val="decimal"/>
+      <w:lvlText w:val="%8."/>
+      <w:lvlJc w:val="left"/>
+      <w:pPr>
+        <w:tabs>
+          <w:tab w:val="num" w:pos="5760"/>
+        </w:tabs>
+        <w:ind w:left="5760" w:hanging="360"/>
+      </w:pPr>
+    </w:lvl>
+    <w:lvl w:ilvl="8" w:tentative="1">
+      <w:start w:val="1"/>
+      <w:numFmt w:val="decimal"/>
+      <w:lvlText w:val="%9."/>
+      <w:lvlJc w:val="left"/>
+      <w:pPr>
+        <w:tabs>
+          <w:tab w:val="num" w:pos="6480"/>
+        </w:tabs>
+        <w:ind w:left="6480" w:hanging="360"/>
+      </w:pPr>
+    </w:lvl>
+  </w:abstractNum>
+  <w:abstractNum w:abstractNumId="3" w15:restartNumberingAfterBreak="0">
     <w:nsid w:val="12CD6E4D"/>
     <w:multiLevelType w:val="multilevel"/>
     <w:tmpl w:val="80B07886"/>
@@ -1968,7 +3020,7 @@
       </w:rPr>
     </w:lvl>
   </w:abstractNum>
-  <w:abstractNum w:abstractNumId="3" w15:restartNumberingAfterBreak="0">
+  <w:abstractNum w:abstractNumId="4" w15:restartNumberingAfterBreak="0">
     <w:nsid w:val="13445ED6"/>
     <w:multiLevelType w:val="multilevel"/>
     <w:tmpl w:val="27D43F1C"/>
@@ -2081,7 +3133,7 @@
       </w:pPr>
     </w:lvl>
   </w:abstractNum>
-  <w:abstractNum w:abstractNumId="4" w15:restartNumberingAfterBreak="0">
+  <w:abstractNum w:abstractNumId="5" w15:restartNumberingAfterBreak="0">
     <w:nsid w:val="146940DF"/>
     <w:multiLevelType w:val="multilevel"/>
     <w:tmpl w:val="BACA60F8"/>
@@ -2194,7 +3246,580 @@
       </w:pPr>
     </w:lvl>
   </w:abstractNum>
-  <w:abstractNum w:abstractNumId="5" w15:restartNumberingAfterBreak="0">
+  <w:abstractNum w:abstractNumId="6" w15:restartNumberingAfterBreak="0">
+    <w:nsid w:val="1A2525F4"/>
+    <w:multiLevelType w:val="multilevel"/>
+    <w:tmpl w:val="6C9E7A0E"/>
+    <w:lvl w:ilvl="0">
+      <w:start w:val="1"/>
+      <w:numFmt w:val="decimal"/>
+      <w:lvlText w:val="%1."/>
+      <w:lvlJc w:val="left"/>
+      <w:pPr>
+        <w:tabs>
+          <w:tab w:val="num" w:pos="720"/>
+        </w:tabs>
+        <w:ind w:left="720" w:hanging="360"/>
+      </w:pPr>
+    </w:lvl>
+    <w:lvl w:ilvl="1" w:tentative="1">
+      <w:start w:val="1"/>
+      <w:numFmt w:val="decimal"/>
+      <w:lvlText w:val="%2."/>
+      <w:lvlJc w:val="left"/>
+      <w:pPr>
+        <w:tabs>
+          <w:tab w:val="num" w:pos="1440"/>
+        </w:tabs>
+        <w:ind w:left="1440" w:hanging="360"/>
+      </w:pPr>
+    </w:lvl>
+    <w:lvl w:ilvl="2" w:tentative="1">
+      <w:start w:val="1"/>
+      <w:numFmt w:val="decimal"/>
+      <w:lvlText w:val="%3."/>
+      <w:lvlJc w:val="left"/>
+      <w:pPr>
+        <w:tabs>
+          <w:tab w:val="num" w:pos="2160"/>
+        </w:tabs>
+        <w:ind w:left="2160" w:hanging="360"/>
+      </w:pPr>
+    </w:lvl>
+    <w:lvl w:ilvl="3" w:tentative="1">
+      <w:start w:val="1"/>
+      <w:numFmt w:val="decimal"/>
+      <w:lvlText w:val="%4."/>
+      <w:lvlJc w:val="left"/>
+      <w:pPr>
+        <w:tabs>
+          <w:tab w:val="num" w:pos="2880"/>
+        </w:tabs>
+        <w:ind w:left="2880" w:hanging="360"/>
+      </w:pPr>
+    </w:lvl>
+    <w:lvl w:ilvl="4" w:tentative="1">
+      <w:start w:val="1"/>
+      <w:numFmt w:val="decimal"/>
+      <w:lvlText w:val="%5."/>
+      <w:lvlJc w:val="left"/>
+      <w:pPr>
+        <w:tabs>
+          <w:tab w:val="num" w:pos="3600"/>
+        </w:tabs>
+        <w:ind w:left="3600" w:hanging="360"/>
+      </w:pPr>
+    </w:lvl>
+    <w:lvl w:ilvl="5" w:tentative="1">
+      <w:start w:val="1"/>
+      <w:numFmt w:val="decimal"/>
+      <w:lvlText w:val="%6."/>
+      <w:lvlJc w:val="left"/>
+      <w:pPr>
+        <w:tabs>
+          <w:tab w:val="num" w:pos="4320"/>
+        </w:tabs>
+        <w:ind w:left="4320" w:hanging="360"/>
+      </w:pPr>
+    </w:lvl>
+    <w:lvl w:ilvl="6" w:tentative="1">
+      <w:start w:val="1"/>
+      <w:numFmt w:val="decimal"/>
+      <w:lvlText w:val="%7."/>
+      <w:lvlJc w:val="left"/>
+      <w:pPr>
+        <w:tabs>
+          <w:tab w:val="num" w:pos="5040"/>
+        </w:tabs>
+        <w:ind w:left="5040" w:hanging="360"/>
+      </w:pPr>
+    </w:lvl>
+    <w:lvl w:ilvl="7" w:tentative="1">
+      <w:start w:val="1"/>
+      <w:numFmt w:val="decimal"/>
+      <w:lvlText w:val="%8."/>
+      <w:lvlJc w:val="left"/>
+      <w:pPr>
+        <w:tabs>
+          <w:tab w:val="num" w:pos="5760"/>
+        </w:tabs>
+        <w:ind w:left="5760" w:hanging="360"/>
+      </w:pPr>
+    </w:lvl>
+    <w:lvl w:ilvl="8" w:tentative="1">
+      <w:start w:val="1"/>
+      <w:numFmt w:val="decimal"/>
+      <w:lvlText w:val="%9."/>
+      <w:lvlJc w:val="left"/>
+      <w:pPr>
+        <w:tabs>
+          <w:tab w:val="num" w:pos="6480"/>
+        </w:tabs>
+        <w:ind w:left="6480" w:hanging="360"/>
+      </w:pPr>
+    </w:lvl>
+  </w:abstractNum>
+  <w:abstractNum w:abstractNumId="7" w15:restartNumberingAfterBreak="0">
+    <w:nsid w:val="1F303E2E"/>
+    <w:multiLevelType w:val="multilevel"/>
+    <w:tmpl w:val="5BE26E9E"/>
+    <w:lvl w:ilvl="0">
+      <w:start w:val="1"/>
+      <w:numFmt w:val="decimal"/>
+      <w:lvlText w:val="%1."/>
+      <w:lvlJc w:val="left"/>
+      <w:pPr>
+        <w:tabs>
+          <w:tab w:val="num" w:pos="720"/>
+        </w:tabs>
+        <w:ind w:left="720" w:hanging="360"/>
+      </w:pPr>
+    </w:lvl>
+    <w:lvl w:ilvl="1">
+      <w:start w:val="1"/>
+      <w:numFmt w:val="bullet"/>
+      <w:lvlText w:val="o"/>
+      <w:lvlJc w:val="left"/>
+      <w:pPr>
+        <w:tabs>
+          <w:tab w:val="num" w:pos="1440"/>
+        </w:tabs>
+        <w:ind w:left="1440" w:hanging="360"/>
+      </w:pPr>
+      <w:rPr>
+        <w:rFonts w:ascii="Courier New" w:hAnsi="Courier New" w:hint="default"/>
+        <w:sz w:val="20"/>
+      </w:rPr>
+    </w:lvl>
+    <w:lvl w:ilvl="2" w:tentative="1">
+      <w:start w:val="1"/>
+      <w:numFmt w:val="decimal"/>
+      <w:lvlText w:val="%3."/>
+      <w:lvlJc w:val="left"/>
+      <w:pPr>
+        <w:tabs>
+          <w:tab w:val="num" w:pos="2160"/>
+        </w:tabs>
+        <w:ind w:left="2160" w:hanging="360"/>
+      </w:pPr>
+    </w:lvl>
+    <w:lvl w:ilvl="3" w:tentative="1">
+      <w:start w:val="1"/>
+      <w:numFmt w:val="decimal"/>
+      <w:lvlText w:val="%4."/>
+      <w:lvlJc w:val="left"/>
+      <w:pPr>
+        <w:tabs>
+          <w:tab w:val="num" w:pos="2880"/>
+        </w:tabs>
+        <w:ind w:left="2880" w:hanging="360"/>
+      </w:pPr>
+    </w:lvl>
+    <w:lvl w:ilvl="4" w:tentative="1">
+      <w:start w:val="1"/>
+      <w:numFmt w:val="decimal"/>
+      <w:lvlText w:val="%5."/>
+      <w:lvlJc w:val="left"/>
+      <w:pPr>
+        <w:tabs>
+          <w:tab w:val="num" w:pos="3600"/>
+        </w:tabs>
+        <w:ind w:left="3600" w:hanging="360"/>
+      </w:pPr>
+    </w:lvl>
+    <w:lvl w:ilvl="5" w:tentative="1">
+      <w:start w:val="1"/>
+      <w:numFmt w:val="decimal"/>
+      <w:lvlText w:val="%6."/>
+      <w:lvlJc w:val="left"/>
+      <w:pPr>
+        <w:tabs>
+          <w:tab w:val="num" w:pos="4320"/>
+        </w:tabs>
+        <w:ind w:left="4320" w:hanging="360"/>
+      </w:pPr>
+    </w:lvl>
+    <w:lvl w:ilvl="6" w:tentative="1">
+      <w:start w:val="1"/>
+      <w:numFmt w:val="decimal"/>
+      <w:lvlText w:val="%7."/>
+      <w:lvlJc w:val="left"/>
+      <w:pPr>
+        <w:tabs>
+          <w:tab w:val="num" w:pos="5040"/>
+        </w:tabs>
+        <w:ind w:left="5040" w:hanging="360"/>
+      </w:pPr>
+    </w:lvl>
+    <w:lvl w:ilvl="7" w:tentative="1">
+      <w:start w:val="1"/>
+      <w:numFmt w:val="decimal"/>
+      <w:lvlText w:val="%8."/>
+      <w:lvlJc w:val="left"/>
+      <w:pPr>
+        <w:tabs>
+          <w:tab w:val="num" w:pos="5760"/>
+        </w:tabs>
+        <w:ind w:left="5760" w:hanging="360"/>
+      </w:pPr>
+    </w:lvl>
+    <w:lvl w:ilvl="8" w:tentative="1">
+      <w:start w:val="1"/>
+      <w:numFmt w:val="decimal"/>
+      <w:lvlText w:val="%9."/>
+      <w:lvlJc w:val="left"/>
+      <w:pPr>
+        <w:tabs>
+          <w:tab w:val="num" w:pos="6480"/>
+        </w:tabs>
+        <w:ind w:left="6480" w:hanging="360"/>
+      </w:pPr>
+    </w:lvl>
+  </w:abstractNum>
+  <w:abstractNum w:abstractNumId="8" w15:restartNumberingAfterBreak="0">
+    <w:nsid w:val="22541C99"/>
+    <w:multiLevelType w:val="multilevel"/>
+    <w:tmpl w:val="C674FD4A"/>
+    <w:lvl w:ilvl="0">
+      <w:start w:val="1"/>
+      <w:numFmt w:val="decimal"/>
+      <w:lvlText w:val="%1."/>
+      <w:lvlJc w:val="left"/>
+      <w:pPr>
+        <w:tabs>
+          <w:tab w:val="num" w:pos="720"/>
+        </w:tabs>
+        <w:ind w:left="720" w:hanging="360"/>
+      </w:pPr>
+    </w:lvl>
+    <w:lvl w:ilvl="1" w:tentative="1">
+      <w:start w:val="1"/>
+      <w:numFmt w:val="decimal"/>
+      <w:lvlText w:val="%2."/>
+      <w:lvlJc w:val="left"/>
+      <w:pPr>
+        <w:tabs>
+          <w:tab w:val="num" w:pos="1440"/>
+        </w:tabs>
+        <w:ind w:left="1440" w:hanging="360"/>
+      </w:pPr>
+    </w:lvl>
+    <w:lvl w:ilvl="2" w:tentative="1">
+      <w:start w:val="1"/>
+      <w:numFmt w:val="decimal"/>
+      <w:lvlText w:val="%3."/>
+      <w:lvlJc w:val="left"/>
+      <w:pPr>
+        <w:tabs>
+          <w:tab w:val="num" w:pos="2160"/>
+        </w:tabs>
+        <w:ind w:left="2160" w:hanging="360"/>
+      </w:pPr>
+    </w:lvl>
+    <w:lvl w:ilvl="3" w:tentative="1">
+      <w:start w:val="1"/>
+      <w:numFmt w:val="decimal"/>
+      <w:lvlText w:val="%4."/>
+      <w:lvlJc w:val="left"/>
+      <w:pPr>
+        <w:tabs>
+          <w:tab w:val="num" w:pos="2880"/>
+        </w:tabs>
+        <w:ind w:left="2880" w:hanging="360"/>
+      </w:pPr>
+    </w:lvl>
+    <w:lvl w:ilvl="4" w:tentative="1">
+      <w:start w:val="1"/>
+      <w:numFmt w:val="decimal"/>
+      <w:lvlText w:val="%5."/>
+      <w:lvlJc w:val="left"/>
+      <w:pPr>
+        <w:tabs>
+          <w:tab w:val="num" w:pos="3600"/>
+        </w:tabs>
+        <w:ind w:left="3600" w:hanging="360"/>
+      </w:pPr>
+    </w:lvl>
+    <w:lvl w:ilvl="5" w:tentative="1">
+      <w:start w:val="1"/>
+      <w:numFmt w:val="decimal"/>
+      <w:lvlText w:val="%6."/>
+      <w:lvlJc w:val="left"/>
+      <w:pPr>
+        <w:tabs>
+          <w:tab w:val="num" w:pos="4320"/>
+        </w:tabs>
+        <w:ind w:left="4320" w:hanging="360"/>
+      </w:pPr>
+    </w:lvl>
+    <w:lvl w:ilvl="6" w:tentative="1">
+      <w:start w:val="1"/>
+      <w:numFmt w:val="decimal"/>
+      <w:lvlText w:val="%7."/>
+      <w:lvlJc w:val="left"/>
+      <w:pPr>
+        <w:tabs>
+          <w:tab w:val="num" w:pos="5040"/>
+        </w:tabs>
+        <w:ind w:left="5040" w:hanging="360"/>
+      </w:pPr>
+    </w:lvl>
+    <w:lvl w:ilvl="7" w:tentative="1">
+      <w:start w:val="1"/>
+      <w:numFmt w:val="decimal"/>
+      <w:lvlText w:val="%8."/>
+      <w:lvlJc w:val="left"/>
+      <w:pPr>
+        <w:tabs>
+          <w:tab w:val="num" w:pos="5760"/>
+        </w:tabs>
+        <w:ind w:left="5760" w:hanging="360"/>
+      </w:pPr>
+    </w:lvl>
+    <w:lvl w:ilvl="8" w:tentative="1">
+      <w:start w:val="1"/>
+      <w:numFmt w:val="decimal"/>
+      <w:lvlText w:val="%9."/>
+      <w:lvlJc w:val="left"/>
+      <w:pPr>
+        <w:tabs>
+          <w:tab w:val="num" w:pos="6480"/>
+        </w:tabs>
+        <w:ind w:left="6480" w:hanging="360"/>
+      </w:pPr>
+    </w:lvl>
+  </w:abstractNum>
+  <w:abstractNum w:abstractNumId="9" w15:restartNumberingAfterBreak="0">
+    <w:nsid w:val="2B8C5299"/>
+    <w:multiLevelType w:val="multilevel"/>
+    <w:tmpl w:val="09AA3B0C"/>
+    <w:lvl w:ilvl="0">
+      <w:start w:val="1"/>
+      <w:numFmt w:val="decimal"/>
+      <w:lvlText w:val="%1."/>
+      <w:lvlJc w:val="left"/>
+      <w:pPr>
+        <w:tabs>
+          <w:tab w:val="num" w:pos="720"/>
+        </w:tabs>
+        <w:ind w:left="720" w:hanging="360"/>
+      </w:pPr>
+    </w:lvl>
+    <w:lvl w:ilvl="1" w:tentative="1">
+      <w:start w:val="1"/>
+      <w:numFmt w:val="decimal"/>
+      <w:lvlText w:val="%2."/>
+      <w:lvlJc w:val="left"/>
+      <w:pPr>
+        <w:tabs>
+          <w:tab w:val="num" w:pos="1440"/>
+        </w:tabs>
+        <w:ind w:left="1440" w:hanging="360"/>
+      </w:pPr>
+    </w:lvl>
+    <w:lvl w:ilvl="2" w:tentative="1">
+      <w:start w:val="1"/>
+      <w:numFmt w:val="decimal"/>
+      <w:lvlText w:val="%3."/>
+      <w:lvlJc w:val="left"/>
+      <w:pPr>
+        <w:tabs>
+          <w:tab w:val="num" w:pos="2160"/>
+        </w:tabs>
+        <w:ind w:left="2160" w:hanging="360"/>
+      </w:pPr>
+    </w:lvl>
+    <w:lvl w:ilvl="3" w:tentative="1">
+      <w:start w:val="1"/>
+      <w:numFmt w:val="decimal"/>
+      <w:lvlText w:val="%4."/>
+      <w:lvlJc w:val="left"/>
+      <w:pPr>
+        <w:tabs>
+          <w:tab w:val="num" w:pos="2880"/>
+        </w:tabs>
+        <w:ind w:left="2880" w:hanging="360"/>
+      </w:pPr>
+    </w:lvl>
+    <w:lvl w:ilvl="4" w:tentative="1">
+      <w:start w:val="1"/>
+      <w:numFmt w:val="decimal"/>
+      <w:lvlText w:val="%5."/>
+      <w:lvlJc w:val="left"/>
+      <w:pPr>
+        <w:tabs>
+          <w:tab w:val="num" w:pos="3600"/>
+        </w:tabs>
+        <w:ind w:left="3600" w:hanging="360"/>
+      </w:pPr>
+    </w:lvl>
+    <w:lvl w:ilvl="5" w:tentative="1">
+      <w:start w:val="1"/>
+      <w:numFmt w:val="decimal"/>
+      <w:lvlText w:val="%6."/>
+      <w:lvlJc w:val="left"/>
+      <w:pPr>
+        <w:tabs>
+          <w:tab w:val="num" w:pos="4320"/>
+        </w:tabs>
+        <w:ind w:left="4320" w:hanging="360"/>
+      </w:pPr>
+    </w:lvl>
+    <w:lvl w:ilvl="6" w:tentative="1">
+      <w:start w:val="1"/>
+      <w:numFmt w:val="decimal"/>
+      <w:lvlText w:val="%7."/>
+      <w:lvlJc w:val="left"/>
+      <w:pPr>
+        <w:tabs>
+          <w:tab w:val="num" w:pos="5040"/>
+        </w:tabs>
+        <w:ind w:left="5040" w:hanging="360"/>
+      </w:pPr>
+    </w:lvl>
+    <w:lvl w:ilvl="7" w:tentative="1">
+      <w:start w:val="1"/>
+      <w:numFmt w:val="decimal"/>
+      <w:lvlText w:val="%8."/>
+      <w:lvlJc w:val="left"/>
+      <w:pPr>
+        <w:tabs>
+          <w:tab w:val="num" w:pos="5760"/>
+        </w:tabs>
+        <w:ind w:left="5760" w:hanging="360"/>
+      </w:pPr>
+    </w:lvl>
+    <w:lvl w:ilvl="8" w:tentative="1">
+      <w:start w:val="1"/>
+      <w:numFmt w:val="decimal"/>
+      <w:lvlText w:val="%9."/>
+      <w:lvlJc w:val="left"/>
+      <w:pPr>
+        <w:tabs>
+          <w:tab w:val="num" w:pos="6480"/>
+        </w:tabs>
+        <w:ind w:left="6480" w:hanging="360"/>
+      </w:pPr>
+    </w:lvl>
+  </w:abstractNum>
+  <w:abstractNum w:abstractNumId="10" w15:restartNumberingAfterBreak="0">
+    <w:nsid w:val="316955A8"/>
+    <w:multiLevelType w:val="multilevel"/>
+    <w:tmpl w:val="B2BEC390"/>
+    <w:lvl w:ilvl="0">
+      <w:start w:val="1"/>
+      <w:numFmt w:val="decimal"/>
+      <w:lvlText w:val="%1."/>
+      <w:lvlJc w:val="left"/>
+      <w:pPr>
+        <w:tabs>
+          <w:tab w:val="num" w:pos="720"/>
+        </w:tabs>
+        <w:ind w:left="720" w:hanging="360"/>
+      </w:pPr>
+    </w:lvl>
+    <w:lvl w:ilvl="1">
+      <w:start w:val="1"/>
+      <w:numFmt w:val="bullet"/>
+      <w:lvlText w:val="o"/>
+      <w:lvlJc w:val="left"/>
+      <w:pPr>
+        <w:tabs>
+          <w:tab w:val="num" w:pos="1440"/>
+        </w:tabs>
+        <w:ind w:left="1440" w:hanging="360"/>
+      </w:pPr>
+      <w:rPr>
+        <w:rFonts w:ascii="Courier New" w:hAnsi="Courier New" w:hint="default"/>
+        <w:sz w:val="20"/>
+      </w:rPr>
+    </w:lvl>
+    <w:lvl w:ilvl="2" w:tentative="1">
+      <w:start w:val="1"/>
+      <w:numFmt w:val="decimal"/>
+      <w:lvlText w:val="%3."/>
+      <w:lvlJc w:val="left"/>
+      <w:pPr>
+        <w:tabs>
+          <w:tab w:val="num" w:pos="2160"/>
+        </w:tabs>
+        <w:ind w:left="2160" w:hanging="360"/>
+      </w:pPr>
+    </w:lvl>
+    <w:lvl w:ilvl="3" w:tentative="1">
+      <w:start w:val="1"/>
+      <w:numFmt w:val="decimal"/>
+      <w:lvlText w:val="%4."/>
+      <w:lvlJc w:val="left"/>
+      <w:pPr>
+        <w:tabs>
+          <w:tab w:val="num" w:pos="2880"/>
+        </w:tabs>
+        <w:ind w:left="2880" w:hanging="360"/>
+      </w:pPr>
+    </w:lvl>
+    <w:lvl w:ilvl="4" w:tentative="1">
+      <w:start w:val="1"/>
+      <w:numFmt w:val="decimal"/>
+      <w:lvlText w:val="%5."/>
+      <w:lvlJc w:val="left"/>
+      <w:pPr>
+        <w:tabs>
+          <w:tab w:val="num" w:pos="3600"/>
+        </w:tabs>
+        <w:ind w:left="3600" w:hanging="360"/>
+      </w:pPr>
+    </w:lvl>
+    <w:lvl w:ilvl="5" w:tentative="1">
+      <w:start w:val="1"/>
+      <w:numFmt w:val="decimal"/>
+      <w:lvlText w:val="%6."/>
+      <w:lvlJc w:val="left"/>
+      <w:pPr>
+        <w:tabs>
+          <w:tab w:val="num" w:pos="4320"/>
+        </w:tabs>
+        <w:ind w:left="4320" w:hanging="360"/>
+      </w:pPr>
+    </w:lvl>
+    <w:lvl w:ilvl="6" w:tentative="1">
+      <w:start w:val="1"/>
+      <w:numFmt w:val="decimal"/>
+      <w:lvlText w:val="%7."/>
+      <w:lvlJc w:val="left"/>
+      <w:pPr>
+        <w:tabs>
+          <w:tab w:val="num" w:pos="5040"/>
+        </w:tabs>
+        <w:ind w:left="5040" w:hanging="360"/>
+      </w:pPr>
+    </w:lvl>
+    <w:lvl w:ilvl="7" w:tentative="1">
+      <w:start w:val="1"/>
+      <w:numFmt w:val="decimal"/>
+      <w:lvlText w:val="%8."/>
+      <w:lvlJc w:val="left"/>
+      <w:pPr>
+        <w:tabs>
+          <w:tab w:val="num" w:pos="5760"/>
+        </w:tabs>
+        <w:ind w:left="5760" w:hanging="360"/>
+      </w:pPr>
+    </w:lvl>
+    <w:lvl w:ilvl="8" w:tentative="1">
+      <w:start w:val="1"/>
+      <w:numFmt w:val="decimal"/>
+      <w:lvlText w:val="%9."/>
+      <w:lvlJc w:val="left"/>
+      <w:pPr>
+        <w:tabs>
+          <w:tab w:val="num" w:pos="6480"/>
+        </w:tabs>
+        <w:ind w:left="6480" w:hanging="360"/>
+      </w:pPr>
+    </w:lvl>
+  </w:abstractNum>
+  <w:abstractNum w:abstractNumId="11" w15:restartNumberingAfterBreak="0">
     <w:nsid w:val="38A437E0"/>
     <w:multiLevelType w:val="multilevel"/>
     <w:tmpl w:val="9048C4B4"/>
@@ -2307,7 +3932,7 @@
       </w:pPr>
     </w:lvl>
   </w:abstractNum>
-  <w:abstractNum w:abstractNumId="6" w15:restartNumberingAfterBreak="0">
+  <w:abstractNum w:abstractNumId="12" w15:restartNumberingAfterBreak="0">
     <w:nsid w:val="3F7E027C"/>
     <w:multiLevelType w:val="multilevel"/>
     <w:tmpl w:val="EFB0E4C4"/>
@@ -2456,7 +4081,269 @@
       </w:rPr>
     </w:lvl>
   </w:abstractNum>
-  <w:abstractNum w:abstractNumId="7" w15:restartNumberingAfterBreak="0">
+  <w:abstractNum w:abstractNumId="13" w15:restartNumberingAfterBreak="0">
+    <w:nsid w:val="49A46B7E"/>
+    <w:multiLevelType w:val="multilevel"/>
+    <w:tmpl w:val="0C0A4218"/>
+    <w:lvl w:ilvl="0">
+      <w:start w:val="1"/>
+      <w:numFmt w:val="bullet"/>
+      <w:lvlText w:val=""/>
+      <w:lvlJc w:val="left"/>
+      <w:pPr>
+        <w:tabs>
+          <w:tab w:val="num" w:pos="720"/>
+        </w:tabs>
+        <w:ind w:left="720" w:hanging="360"/>
+      </w:pPr>
+      <w:rPr>
+        <w:rFonts w:ascii="Symbol" w:hAnsi="Symbol" w:hint="default"/>
+        <w:sz w:val="20"/>
+      </w:rPr>
+    </w:lvl>
+    <w:lvl w:ilvl="1" w:tentative="1">
+      <w:start w:val="1"/>
+      <w:numFmt w:val="bullet"/>
+      <w:lvlText w:val="o"/>
+      <w:lvlJc w:val="left"/>
+      <w:pPr>
+        <w:tabs>
+          <w:tab w:val="num" w:pos="1440"/>
+        </w:tabs>
+        <w:ind w:left="1440" w:hanging="360"/>
+      </w:pPr>
+      <w:rPr>
+        <w:rFonts w:ascii="Courier New" w:hAnsi="Courier New" w:hint="default"/>
+        <w:sz w:val="20"/>
+      </w:rPr>
+    </w:lvl>
+    <w:lvl w:ilvl="2" w:tentative="1">
+      <w:start w:val="1"/>
+      <w:numFmt w:val="bullet"/>
+      <w:lvlText w:val=""/>
+      <w:lvlJc w:val="left"/>
+      <w:pPr>
+        <w:tabs>
+          <w:tab w:val="num" w:pos="2160"/>
+        </w:tabs>
+        <w:ind w:left="2160" w:hanging="360"/>
+      </w:pPr>
+      <w:rPr>
+        <w:rFonts w:ascii="Wingdings" w:hAnsi="Wingdings" w:hint="default"/>
+        <w:sz w:val="20"/>
+      </w:rPr>
+    </w:lvl>
+    <w:lvl w:ilvl="3" w:tentative="1">
+      <w:start w:val="1"/>
+      <w:numFmt w:val="bullet"/>
+      <w:lvlText w:val=""/>
+      <w:lvlJc w:val="left"/>
+      <w:pPr>
+        <w:tabs>
+          <w:tab w:val="num" w:pos="2880"/>
+        </w:tabs>
+        <w:ind w:left="2880" w:hanging="360"/>
+      </w:pPr>
+      <w:rPr>
+        <w:rFonts w:ascii="Wingdings" w:hAnsi="Wingdings" w:hint="default"/>
+        <w:sz w:val="20"/>
+      </w:rPr>
+    </w:lvl>
+    <w:lvl w:ilvl="4" w:tentative="1">
+      <w:start w:val="1"/>
+      <w:numFmt w:val="bullet"/>
+      <w:lvlText w:val=""/>
+      <w:lvlJc w:val="left"/>
+      <w:pPr>
+        <w:tabs>
+          <w:tab w:val="num" w:pos="3600"/>
+        </w:tabs>
+        <w:ind w:left="3600" w:hanging="360"/>
+      </w:pPr>
+      <w:rPr>
+        <w:rFonts w:ascii="Wingdings" w:hAnsi="Wingdings" w:hint="default"/>
+        <w:sz w:val="20"/>
+      </w:rPr>
+    </w:lvl>
+    <w:lvl w:ilvl="5" w:tentative="1">
+      <w:start w:val="1"/>
+      <w:numFmt w:val="bullet"/>
+      <w:lvlText w:val=""/>
+      <w:lvlJc w:val="left"/>
+      <w:pPr>
+        <w:tabs>
+          <w:tab w:val="num" w:pos="4320"/>
+        </w:tabs>
+        <w:ind w:left="4320" w:hanging="360"/>
+      </w:pPr>
+      <w:rPr>
+        <w:rFonts w:ascii="Wingdings" w:hAnsi="Wingdings" w:hint="default"/>
+        <w:sz w:val="20"/>
+      </w:rPr>
+    </w:lvl>
+    <w:lvl w:ilvl="6" w:tentative="1">
+      <w:start w:val="1"/>
+      <w:numFmt w:val="bullet"/>
+      <w:lvlText w:val=""/>
+      <w:lvlJc w:val="left"/>
+      <w:pPr>
+        <w:tabs>
+          <w:tab w:val="num" w:pos="5040"/>
+        </w:tabs>
+        <w:ind w:left="5040" w:hanging="360"/>
+      </w:pPr>
+      <w:rPr>
+        <w:rFonts w:ascii="Wingdings" w:hAnsi="Wingdings" w:hint="default"/>
+        <w:sz w:val="20"/>
+      </w:rPr>
+    </w:lvl>
+    <w:lvl w:ilvl="7" w:tentative="1">
+      <w:start w:val="1"/>
+      <w:numFmt w:val="bullet"/>
+      <w:lvlText w:val=""/>
+      <w:lvlJc w:val="left"/>
+      <w:pPr>
+        <w:tabs>
+          <w:tab w:val="num" w:pos="5760"/>
+        </w:tabs>
+        <w:ind w:left="5760" w:hanging="360"/>
+      </w:pPr>
+      <w:rPr>
+        <w:rFonts w:ascii="Wingdings" w:hAnsi="Wingdings" w:hint="default"/>
+        <w:sz w:val="20"/>
+      </w:rPr>
+    </w:lvl>
+    <w:lvl w:ilvl="8" w:tentative="1">
+      <w:start w:val="1"/>
+      <w:numFmt w:val="bullet"/>
+      <w:lvlText w:val=""/>
+      <w:lvlJc w:val="left"/>
+      <w:pPr>
+        <w:tabs>
+          <w:tab w:val="num" w:pos="6480"/>
+        </w:tabs>
+        <w:ind w:left="6480" w:hanging="360"/>
+      </w:pPr>
+      <w:rPr>
+        <w:rFonts w:ascii="Wingdings" w:hAnsi="Wingdings" w:hint="default"/>
+        <w:sz w:val="20"/>
+      </w:rPr>
+    </w:lvl>
+  </w:abstractNum>
+  <w:abstractNum w:abstractNumId="14" w15:restartNumberingAfterBreak="0">
+    <w:nsid w:val="4BF13093"/>
+    <w:multiLevelType w:val="multilevel"/>
+    <w:tmpl w:val="8AF4561A"/>
+    <w:lvl w:ilvl="0">
+      <w:start w:val="1"/>
+      <w:numFmt w:val="decimal"/>
+      <w:lvlText w:val="%1."/>
+      <w:lvlJc w:val="left"/>
+      <w:pPr>
+        <w:tabs>
+          <w:tab w:val="num" w:pos="720"/>
+        </w:tabs>
+        <w:ind w:left="720" w:hanging="360"/>
+      </w:pPr>
+    </w:lvl>
+    <w:lvl w:ilvl="1" w:tentative="1">
+      <w:start w:val="1"/>
+      <w:numFmt w:val="decimal"/>
+      <w:lvlText w:val="%2."/>
+      <w:lvlJc w:val="left"/>
+      <w:pPr>
+        <w:tabs>
+          <w:tab w:val="num" w:pos="1440"/>
+        </w:tabs>
+        <w:ind w:left="1440" w:hanging="360"/>
+      </w:pPr>
+    </w:lvl>
+    <w:lvl w:ilvl="2" w:tentative="1">
+      <w:start w:val="1"/>
+      <w:numFmt w:val="decimal"/>
+      <w:lvlText w:val="%3."/>
+      <w:lvlJc w:val="left"/>
+      <w:pPr>
+        <w:tabs>
+          <w:tab w:val="num" w:pos="2160"/>
+        </w:tabs>
+        <w:ind w:left="2160" w:hanging="360"/>
+      </w:pPr>
+    </w:lvl>
+    <w:lvl w:ilvl="3" w:tentative="1">
+      <w:start w:val="1"/>
+      <w:numFmt w:val="decimal"/>
+      <w:lvlText w:val="%4."/>
+      <w:lvlJc w:val="left"/>
+      <w:pPr>
+        <w:tabs>
+          <w:tab w:val="num" w:pos="2880"/>
+        </w:tabs>
+        <w:ind w:left="2880" w:hanging="360"/>
+      </w:pPr>
+    </w:lvl>
+    <w:lvl w:ilvl="4" w:tentative="1">
+      <w:start w:val="1"/>
+      <w:numFmt w:val="decimal"/>
+      <w:lvlText w:val="%5."/>
+      <w:lvlJc w:val="left"/>
+      <w:pPr>
+        <w:tabs>
+          <w:tab w:val="num" w:pos="3600"/>
+        </w:tabs>
+        <w:ind w:left="3600" w:hanging="360"/>
+      </w:pPr>
+    </w:lvl>
+    <w:lvl w:ilvl="5" w:tentative="1">
+      <w:start w:val="1"/>
+      <w:numFmt w:val="decimal"/>
+      <w:lvlText w:val="%6."/>
+      <w:lvlJc w:val="left"/>
+      <w:pPr>
+        <w:tabs>
+          <w:tab w:val="num" w:pos="4320"/>
+        </w:tabs>
+        <w:ind w:left="4320" w:hanging="360"/>
+      </w:pPr>
+    </w:lvl>
+    <w:lvl w:ilvl="6" w:tentative="1">
+      <w:start w:val="1"/>
+      <w:numFmt w:val="decimal"/>
+      <w:lvlText w:val="%7."/>
+      <w:lvlJc w:val="left"/>
+      <w:pPr>
+        <w:tabs>
+          <w:tab w:val="num" w:pos="5040"/>
+        </w:tabs>
+        <w:ind w:left="5040" w:hanging="360"/>
+      </w:pPr>
+    </w:lvl>
+    <w:lvl w:ilvl="7" w:tentative="1">
+      <w:start w:val="1"/>
+      <w:numFmt w:val="decimal"/>
+      <w:lvlText w:val="%8."/>
+      <w:lvlJc w:val="left"/>
+      <w:pPr>
+        <w:tabs>
+          <w:tab w:val="num" w:pos="5760"/>
+        </w:tabs>
+        <w:ind w:left="5760" w:hanging="360"/>
+      </w:pPr>
+    </w:lvl>
+    <w:lvl w:ilvl="8" w:tentative="1">
+      <w:start w:val="1"/>
+      <w:numFmt w:val="decimal"/>
+      <w:lvlText w:val="%9."/>
+      <w:lvlJc w:val="left"/>
+      <w:pPr>
+        <w:tabs>
+          <w:tab w:val="num" w:pos="6480"/>
+        </w:tabs>
+        <w:ind w:left="6480" w:hanging="360"/>
+      </w:pPr>
+    </w:lvl>
+  </w:abstractNum>
+  <w:abstractNum w:abstractNumId="15" w15:restartNumberingAfterBreak="0">
     <w:nsid w:val="4D823C4B"/>
     <w:multiLevelType w:val="multilevel"/>
     <w:tmpl w:val="7D5EF30C"/>
@@ -2573,7 +4460,7 @@
       </w:pPr>
     </w:lvl>
   </w:abstractNum>
-  <w:abstractNum w:abstractNumId="8" w15:restartNumberingAfterBreak="0">
+  <w:abstractNum w:abstractNumId="16" w15:restartNumberingAfterBreak="0">
     <w:nsid w:val="4E1D7B79"/>
     <w:multiLevelType w:val="multilevel"/>
     <w:tmpl w:val="29C4C426"/>
@@ -2690,7 +4577,124 @@
       </w:pPr>
     </w:lvl>
   </w:abstractNum>
-  <w:abstractNum w:abstractNumId="9" w15:restartNumberingAfterBreak="0">
+  <w:abstractNum w:abstractNumId="17" w15:restartNumberingAfterBreak="0">
+    <w:nsid w:val="50B20F74"/>
+    <w:multiLevelType w:val="multilevel"/>
+    <w:tmpl w:val="FF52B7B0"/>
+    <w:lvl w:ilvl="0">
+      <w:start w:val="1"/>
+      <w:numFmt w:val="decimal"/>
+      <w:lvlText w:val="%1."/>
+      <w:lvlJc w:val="left"/>
+      <w:pPr>
+        <w:tabs>
+          <w:tab w:val="num" w:pos="720"/>
+        </w:tabs>
+        <w:ind w:left="720" w:hanging="360"/>
+      </w:pPr>
+    </w:lvl>
+    <w:lvl w:ilvl="1">
+      <w:start w:val="1"/>
+      <w:numFmt w:val="bullet"/>
+      <w:lvlText w:val="o"/>
+      <w:lvlJc w:val="left"/>
+      <w:pPr>
+        <w:tabs>
+          <w:tab w:val="num" w:pos="1440"/>
+        </w:tabs>
+        <w:ind w:left="1440" w:hanging="360"/>
+      </w:pPr>
+      <w:rPr>
+        <w:rFonts w:ascii="Courier New" w:hAnsi="Courier New" w:hint="default"/>
+        <w:sz w:val="20"/>
+      </w:rPr>
+    </w:lvl>
+    <w:lvl w:ilvl="2" w:tentative="1">
+      <w:start w:val="1"/>
+      <w:numFmt w:val="decimal"/>
+      <w:lvlText w:val="%3."/>
+      <w:lvlJc w:val="left"/>
+      <w:pPr>
+        <w:tabs>
+          <w:tab w:val="num" w:pos="2160"/>
+        </w:tabs>
+        <w:ind w:left="2160" w:hanging="360"/>
+      </w:pPr>
+    </w:lvl>
+    <w:lvl w:ilvl="3" w:tentative="1">
+      <w:start w:val="1"/>
+      <w:numFmt w:val="decimal"/>
+      <w:lvlText w:val="%4."/>
+      <w:lvlJc w:val="left"/>
+      <w:pPr>
+        <w:tabs>
+          <w:tab w:val="num" w:pos="2880"/>
+        </w:tabs>
+        <w:ind w:left="2880" w:hanging="360"/>
+      </w:pPr>
+    </w:lvl>
+    <w:lvl w:ilvl="4" w:tentative="1">
+      <w:start w:val="1"/>
+      <w:numFmt w:val="decimal"/>
+      <w:lvlText w:val="%5."/>
+      <w:lvlJc w:val="left"/>
+      <w:pPr>
+        <w:tabs>
+          <w:tab w:val="num" w:pos="3600"/>
+        </w:tabs>
+        <w:ind w:left="3600" w:hanging="360"/>
+      </w:pPr>
+    </w:lvl>
+    <w:lvl w:ilvl="5" w:tentative="1">
+      <w:start w:val="1"/>
+      <w:numFmt w:val="decimal"/>
+      <w:lvlText w:val="%6."/>
+      <w:lvlJc w:val="left"/>
+      <w:pPr>
+        <w:tabs>
+          <w:tab w:val="num" w:pos="4320"/>
+        </w:tabs>
+        <w:ind w:left="4320" w:hanging="360"/>
+      </w:pPr>
+    </w:lvl>
+    <w:lvl w:ilvl="6" w:tentative="1">
+      <w:start w:val="1"/>
+      <w:numFmt w:val="decimal"/>
+      <w:lvlText w:val="%7."/>
+      <w:lvlJc w:val="left"/>
+      <w:pPr>
+        <w:tabs>
+          <w:tab w:val="num" w:pos="5040"/>
+        </w:tabs>
+        <w:ind w:left="5040" w:hanging="360"/>
+      </w:pPr>
+    </w:lvl>
+    <w:lvl w:ilvl="7" w:tentative="1">
+      <w:start w:val="1"/>
+      <w:numFmt w:val="decimal"/>
+      <w:lvlText w:val="%8."/>
+      <w:lvlJc w:val="left"/>
+      <w:pPr>
+        <w:tabs>
+          <w:tab w:val="num" w:pos="5760"/>
+        </w:tabs>
+        <w:ind w:left="5760" w:hanging="360"/>
+      </w:pPr>
+    </w:lvl>
+    <w:lvl w:ilvl="8" w:tentative="1">
+      <w:start w:val="1"/>
+      <w:numFmt w:val="decimal"/>
+      <w:lvlText w:val="%9."/>
+      <w:lvlJc w:val="left"/>
+      <w:pPr>
+        <w:tabs>
+          <w:tab w:val="num" w:pos="6480"/>
+        </w:tabs>
+        <w:ind w:left="6480" w:hanging="360"/>
+      </w:pPr>
+    </w:lvl>
+  </w:abstractNum>
+  <w:abstractNum w:abstractNumId="18" w15:restartNumberingAfterBreak="0">
     <w:nsid w:val="51E34A55"/>
     <w:multiLevelType w:val="multilevel"/>
     <w:tmpl w:val="AC780132"/>
@@ -2839,7 +4843,7 @@
       </w:rPr>
     </w:lvl>
   </w:abstractNum>
-  <w:abstractNum w:abstractNumId="10" w15:restartNumberingAfterBreak="0">
+  <w:abstractNum w:abstractNumId="19" w15:restartNumberingAfterBreak="0">
     <w:nsid w:val="57C72440"/>
     <w:multiLevelType w:val="multilevel"/>
     <w:tmpl w:val="E9F04F26"/>
@@ -2988,7 +4992,237 @@
       </w:rPr>
     </w:lvl>
   </w:abstractNum>
-  <w:abstractNum w:abstractNumId="11" w15:restartNumberingAfterBreak="0">
+  <w:abstractNum w:abstractNumId="20" w15:restartNumberingAfterBreak="0">
+    <w:nsid w:val="59F306C5"/>
+    <w:multiLevelType w:val="multilevel"/>
+    <w:tmpl w:val="EDA8CB24"/>
+    <w:lvl w:ilvl="0">
+      <w:start w:val="1"/>
+      <w:numFmt w:val="decimal"/>
+      <w:lvlText w:val="%1."/>
+      <w:lvlJc w:val="left"/>
+      <w:pPr>
+        <w:tabs>
+          <w:tab w:val="num" w:pos="720"/>
+        </w:tabs>
+        <w:ind w:left="720" w:hanging="360"/>
+      </w:pPr>
+    </w:lvl>
+    <w:lvl w:ilvl="1">
+      <w:start w:val="1"/>
+      <w:numFmt w:val="bullet"/>
+      <w:lvlText w:val="o"/>
+      <w:lvlJc w:val="left"/>
+      <w:pPr>
+        <w:tabs>
+          <w:tab w:val="num" w:pos="1440"/>
+        </w:tabs>
+        <w:ind w:left="1440" w:hanging="360"/>
+      </w:pPr>
+      <w:rPr>
+        <w:rFonts w:ascii="Courier New" w:hAnsi="Courier New" w:hint="default"/>
+        <w:sz w:val="20"/>
+      </w:rPr>
+    </w:lvl>
+    <w:lvl w:ilvl="2" w:tentative="1">
+      <w:start w:val="1"/>
+      <w:numFmt w:val="decimal"/>
+      <w:lvlText w:val="%3."/>
+      <w:lvlJc w:val="left"/>
+      <w:pPr>
+        <w:tabs>
+          <w:tab w:val="num" w:pos="2160"/>
+        </w:tabs>
+        <w:ind w:left="2160" w:hanging="360"/>
+      </w:pPr>
+    </w:lvl>
+    <w:lvl w:ilvl="3" w:tentative="1">
+      <w:start w:val="1"/>
+      <w:numFmt w:val="decimal"/>
+      <w:lvlText w:val="%4."/>
+      <w:lvlJc w:val="left"/>
+      <w:pPr>
+        <w:tabs>
+          <w:tab w:val="num" w:pos="2880"/>
+        </w:tabs>
+        <w:ind w:left="2880" w:hanging="360"/>
+      </w:pPr>
+    </w:lvl>
+    <w:lvl w:ilvl="4" w:tentative="1">
+      <w:start w:val="1"/>
+      <w:numFmt w:val="decimal"/>
+      <w:lvlText w:val="%5."/>
+      <w:lvlJc w:val="left"/>
+      <w:pPr>
+        <w:tabs>
+          <w:tab w:val="num" w:pos="3600"/>
+        </w:tabs>
+        <w:ind w:left="3600" w:hanging="360"/>
+      </w:pPr>
+    </w:lvl>
+    <w:lvl w:ilvl="5" w:tentative="1">
+      <w:start w:val="1"/>
+      <w:numFmt w:val="decimal"/>
+      <w:lvlText w:val="%6."/>
+      <w:lvlJc w:val="left"/>
+      <w:pPr>
+        <w:tabs>
+          <w:tab w:val="num" w:pos="4320"/>
+        </w:tabs>
+        <w:ind w:left="4320" w:hanging="360"/>
+      </w:pPr>
+    </w:lvl>
+    <w:lvl w:ilvl="6" w:tentative="1">
+      <w:start w:val="1"/>
+      <w:numFmt w:val="decimal"/>
+      <w:lvlText w:val="%7."/>
+      <w:lvlJc w:val="left"/>
+      <w:pPr>
+        <w:tabs>
+          <w:tab w:val="num" w:pos="5040"/>
+        </w:tabs>
+        <w:ind w:left="5040" w:hanging="360"/>
+      </w:pPr>
+    </w:lvl>
+    <w:lvl w:ilvl="7" w:tentative="1">
+      <w:start w:val="1"/>
+      <w:numFmt w:val="decimal"/>
+      <w:lvlText w:val="%8."/>
+      <w:lvlJc w:val="left"/>
+      <w:pPr>
+        <w:tabs>
+          <w:tab w:val="num" w:pos="5760"/>
+        </w:tabs>
+        <w:ind w:left="5760" w:hanging="360"/>
+      </w:pPr>
+    </w:lvl>
+    <w:lvl w:ilvl="8" w:tentative="1">
+      <w:start w:val="1"/>
+      <w:numFmt w:val="decimal"/>
+      <w:lvlText w:val="%9."/>
+      <w:lvlJc w:val="left"/>
+      <w:pPr>
+        <w:tabs>
+          <w:tab w:val="num" w:pos="6480"/>
+        </w:tabs>
+        <w:ind w:left="6480" w:hanging="360"/>
+      </w:pPr>
+    </w:lvl>
+  </w:abstractNum>
+  <w:abstractNum w:abstractNumId="21" w15:restartNumberingAfterBreak="0">
+    <w:nsid w:val="5CC0070F"/>
+    <w:multiLevelType w:val="multilevel"/>
+    <w:tmpl w:val="E07C823E"/>
+    <w:lvl w:ilvl="0">
+      <w:start w:val="1"/>
+      <w:numFmt w:val="decimal"/>
+      <w:lvlText w:val="%1."/>
+      <w:lvlJc w:val="left"/>
+      <w:pPr>
+        <w:tabs>
+          <w:tab w:val="num" w:pos="720"/>
+        </w:tabs>
+        <w:ind w:left="720" w:hanging="360"/>
+      </w:pPr>
+    </w:lvl>
+    <w:lvl w:ilvl="1" w:tentative="1">
+      <w:start w:val="1"/>
+      <w:numFmt w:val="decimal"/>
+      <w:lvlText w:val="%2."/>
+      <w:lvlJc w:val="left"/>
+      <w:pPr>
+        <w:tabs>
+          <w:tab w:val="num" w:pos="1440"/>
+        </w:tabs>
+        <w:ind w:left="1440" w:hanging="360"/>
+      </w:pPr>
+    </w:lvl>
+    <w:lvl w:ilvl="2" w:tentative="1">
+      <w:start w:val="1"/>
+      <w:numFmt w:val="decimal"/>
+      <w:lvlText w:val="%3."/>
+      <w:lvlJc w:val="left"/>
+      <w:pPr>
+        <w:tabs>
+          <w:tab w:val="num" w:pos="2160"/>
+        </w:tabs>
+        <w:ind w:left="2160" w:hanging="360"/>
+      </w:pPr>
+    </w:lvl>
+    <w:lvl w:ilvl="3" w:tentative="1">
+      <w:start w:val="1"/>
+      <w:numFmt w:val="decimal"/>
+      <w:lvlText w:val="%4."/>
+      <w:lvlJc w:val="left"/>
+      <w:pPr>
+        <w:tabs>
+          <w:tab w:val="num" w:pos="2880"/>
+        </w:tabs>
+        <w:ind w:left="2880" w:hanging="360"/>
+      </w:pPr>
+    </w:lvl>
+    <w:lvl w:ilvl="4" w:tentative="1">
+      <w:start w:val="1"/>
+      <w:numFmt w:val="decimal"/>
+      <w:lvlText w:val="%5."/>
+      <w:lvlJc w:val="left"/>
+      <w:pPr>
+        <w:tabs>
+          <w:tab w:val="num" w:pos="3600"/>
+        </w:tabs>
+        <w:ind w:left="3600" w:hanging="360"/>
+      </w:pPr>
+    </w:lvl>
+    <w:lvl w:ilvl="5" w:tentative="1">
+      <w:start w:val="1"/>
+      <w:numFmt w:val="decimal"/>
+      <w:lvlText w:val="%6."/>
+      <w:lvlJc w:val="left"/>
+      <w:pPr>
+        <w:tabs>
+          <w:tab w:val="num" w:pos="4320"/>
+        </w:tabs>
+        <w:ind w:left="4320" w:hanging="360"/>
+      </w:pPr>
+    </w:lvl>
+    <w:lvl w:ilvl="6" w:tentative="1">
+      <w:start w:val="1"/>
+      <w:numFmt w:val="decimal"/>
+      <w:lvlText w:val="%7."/>
+      <w:lvlJc w:val="left"/>
+      <w:pPr>
+        <w:tabs>
+          <w:tab w:val="num" w:pos="5040"/>
+        </w:tabs>
+        <w:ind w:left="5040" w:hanging="360"/>
+      </w:pPr>
+    </w:lvl>
+    <w:lvl w:ilvl="7" w:tentative="1">
+      <w:start w:val="1"/>
+      <w:numFmt w:val="decimal"/>
+      <w:lvlText w:val="%8."/>
+      <w:lvlJc w:val="left"/>
+      <w:pPr>
+        <w:tabs>
+          <w:tab w:val="num" w:pos="5760"/>
+        </w:tabs>
+        <w:ind w:left="5760" w:hanging="360"/>
+      </w:pPr>
+    </w:lvl>
+    <w:lvl w:ilvl="8" w:tentative="1">
+      <w:start w:val="1"/>
+      <w:numFmt w:val="decimal"/>
+      <w:lvlText w:val="%9."/>
+      <w:lvlJc w:val="left"/>
+      <w:pPr>
+        <w:tabs>
+          <w:tab w:val="num" w:pos="6480"/>
+        </w:tabs>
+        <w:ind w:left="6480" w:hanging="360"/>
+      </w:pPr>
+    </w:lvl>
+  </w:abstractNum>
+  <w:abstractNum w:abstractNumId="22" w15:restartNumberingAfterBreak="0">
     <w:nsid w:val="5F672E79"/>
     <w:multiLevelType w:val="multilevel"/>
     <w:tmpl w:val="1A800660"/>
@@ -3101,7 +5335,156 @@
       </w:pPr>
     </w:lvl>
   </w:abstractNum>
-  <w:abstractNum w:abstractNumId="12" w15:restartNumberingAfterBreak="0">
+  <w:abstractNum w:abstractNumId="23" w15:restartNumberingAfterBreak="0">
+    <w:nsid w:val="668127EA"/>
+    <w:multiLevelType w:val="multilevel"/>
+    <w:tmpl w:val="0C403088"/>
+    <w:lvl w:ilvl="0">
+      <w:start w:val="1"/>
+      <w:numFmt w:val="bullet"/>
+      <w:lvlText w:val=""/>
+      <w:lvlJc w:val="left"/>
+      <w:pPr>
+        <w:tabs>
+          <w:tab w:val="num" w:pos="720"/>
+        </w:tabs>
+        <w:ind w:left="720" w:hanging="360"/>
+      </w:pPr>
+      <w:rPr>
+        <w:rFonts w:ascii="Symbol" w:hAnsi="Symbol" w:hint="default"/>
+        <w:sz w:val="20"/>
+      </w:rPr>
+    </w:lvl>
+    <w:lvl w:ilvl="1" w:tentative="1">
+      <w:start w:val="1"/>
+      <w:numFmt w:val="bullet"/>
+      <w:lvlText w:val="o"/>
+      <w:lvlJc w:val="left"/>
+      <w:pPr>
+        <w:tabs>
+          <w:tab w:val="num" w:pos="1440"/>
+        </w:tabs>
+        <w:ind w:left="1440" w:hanging="360"/>
+      </w:pPr>
+      <w:rPr>
+        <w:rFonts w:ascii="Courier New" w:hAnsi="Courier New" w:hint="default"/>
+        <w:sz w:val="20"/>
+      </w:rPr>
+    </w:lvl>
+    <w:lvl w:ilvl="2" w:tentative="1">
+      <w:start w:val="1"/>
+      <w:numFmt w:val="bullet"/>
+      <w:lvlText w:val=""/>
+      <w:lvlJc w:val="left"/>
+      <w:pPr>
+        <w:tabs>
+          <w:tab w:val="num" w:pos="2160"/>
+        </w:tabs>
+        <w:ind w:left="2160" w:hanging="360"/>
+      </w:pPr>
+      <w:rPr>
+        <w:rFonts w:ascii="Wingdings" w:hAnsi="Wingdings" w:hint="default"/>
+        <w:sz w:val="20"/>
+      </w:rPr>
+    </w:lvl>
+    <w:lvl w:ilvl="3" w:tentative="1">
+      <w:start w:val="1"/>
+      <w:numFmt w:val="bullet"/>
+      <w:lvlText w:val=""/>
+      <w:lvlJc w:val="left"/>
+      <w:pPr>
+        <w:tabs>
+          <w:tab w:val="num" w:pos="2880"/>
+        </w:tabs>
+        <w:ind w:left="2880" w:hanging="360"/>
+      </w:pPr>
+      <w:rPr>
+        <w:rFonts w:ascii="Wingdings" w:hAnsi="Wingdings" w:hint="default"/>
+        <w:sz w:val="20"/>
+      </w:rPr>
+    </w:lvl>
+    <w:lvl w:ilvl="4" w:tentative="1">
+      <w:start w:val="1"/>
+      <w:numFmt w:val="bullet"/>
+      <w:lvlText w:val=""/>
+      <w:lvlJc w:val="left"/>
+      <w:pPr>
+        <w:tabs>
+          <w:tab w:val="num" w:pos="3600"/>
+        </w:tabs>
+        <w:ind w:left="3600" w:hanging="360"/>
+      </w:pPr>
+      <w:rPr>
+        <w:rFonts w:ascii="Wingdings" w:hAnsi="Wingdings" w:hint="default"/>
+        <w:sz w:val="20"/>
+      </w:rPr>
+    </w:lvl>
+    <w:lvl w:ilvl="5" w:tentative="1">
+      <w:start w:val="1"/>
+      <w:numFmt w:val="bullet"/>
+      <w:lvlText w:val=""/>
+      <w:lvlJc w:val="left"/>
+      <w:pPr>
+        <w:tabs>
+          <w:tab w:val="num" w:pos="4320"/>
+        </w:tabs>
+        <w:ind w:left="4320" w:hanging="360"/>
+      </w:pPr>
+      <w:rPr>
+        <w:rFonts w:ascii="Wingdings" w:hAnsi="Wingdings" w:hint="default"/>
+        <w:sz w:val="20"/>
+      </w:rPr>
+    </w:lvl>
+    <w:lvl w:ilvl="6" w:tentative="1">
+      <w:start w:val="1"/>
+      <w:numFmt w:val="bullet"/>
+      <w:lvlText w:val=""/>
+      <w:lvlJc w:val="left"/>
+      <w:pPr>
+        <w:tabs>
+          <w:tab w:val="num" w:pos="5040"/>
+        </w:tabs>
+        <w:ind w:left="5040" w:hanging="360"/>
+      </w:pPr>
+      <w:rPr>
+        <w:rFonts w:ascii="Wingdings" w:hAnsi="Wingdings" w:hint="default"/>
+        <w:sz w:val="20"/>
+      </w:rPr>
+    </w:lvl>
+    <w:lvl w:ilvl="7" w:tentative="1">
+      <w:start w:val="1"/>
+      <w:numFmt w:val="bullet"/>
+      <w:lvlText w:val=""/>
+      <w:lvlJc w:val="left"/>
+      <w:pPr>
+        <w:tabs>
+          <w:tab w:val="num" w:pos="5760"/>
+        </w:tabs>
+        <w:ind w:left="5760" w:hanging="360"/>
+      </w:pPr>
+      <w:rPr>
+        <w:rFonts w:ascii="Wingdings" w:hAnsi="Wingdings" w:hint="default"/>
+        <w:sz w:val="20"/>
+      </w:rPr>
+    </w:lvl>
+    <w:lvl w:ilvl="8" w:tentative="1">
+      <w:start w:val="1"/>
+      <w:numFmt w:val="bullet"/>
+      <w:lvlText w:val=""/>
+      <w:lvlJc w:val="left"/>
+      <w:pPr>
+        <w:tabs>
+          <w:tab w:val="num" w:pos="6480"/>
+        </w:tabs>
+        <w:ind w:left="6480" w:hanging="360"/>
+      </w:pPr>
+      <w:rPr>
+        <w:rFonts w:ascii="Wingdings" w:hAnsi="Wingdings" w:hint="default"/>
+        <w:sz w:val="20"/>
+      </w:rPr>
+    </w:lvl>
+  </w:abstractNum>
+  <w:abstractNum w:abstractNumId="24" w15:restartNumberingAfterBreak="0">
     <w:nsid w:val="6C6116DC"/>
     <w:multiLevelType w:val="multilevel"/>
     <w:tmpl w:val="34FADFF6"/>
@@ -3214,7 +5597,7 @@
       </w:pPr>
     </w:lvl>
   </w:abstractNum>
-  <w:abstractNum w:abstractNumId="13" w15:restartNumberingAfterBreak="0">
+  <w:abstractNum w:abstractNumId="25" w15:restartNumberingAfterBreak="0">
     <w:nsid w:val="6F3A5151"/>
     <w:multiLevelType w:val="multilevel"/>
     <w:tmpl w:val="AC9A0AD4"/>
@@ -3327,7 +5710,120 @@
       </w:pPr>
     </w:lvl>
   </w:abstractNum>
-  <w:abstractNum w:abstractNumId="14" w15:restartNumberingAfterBreak="0">
+  <w:abstractNum w:abstractNumId="26" w15:restartNumberingAfterBreak="0">
+    <w:nsid w:val="73320830"/>
+    <w:multiLevelType w:val="multilevel"/>
+    <w:tmpl w:val="B5146C96"/>
+    <w:lvl w:ilvl="0">
+      <w:start w:val="1"/>
+      <w:numFmt w:val="decimal"/>
+      <w:lvlText w:val="%1."/>
+      <w:lvlJc w:val="left"/>
+      <w:pPr>
+        <w:tabs>
+          <w:tab w:val="num" w:pos="720"/>
+        </w:tabs>
+        <w:ind w:left="720" w:hanging="360"/>
+      </w:pPr>
+    </w:lvl>
+    <w:lvl w:ilvl="1" w:tentative="1">
+      <w:start w:val="1"/>
+      <w:numFmt w:val="decimal"/>
+      <w:lvlText w:val="%2."/>
+      <w:lvlJc w:val="left"/>
+      <w:pPr>
+        <w:tabs>
+          <w:tab w:val="num" w:pos="1440"/>
+        </w:tabs>
+        <w:ind w:left="1440" w:hanging="360"/>
+      </w:pPr>
+    </w:lvl>
+    <w:lvl w:ilvl="2" w:tentative="1">
+      <w:start w:val="1"/>
+      <w:numFmt w:val="decimal"/>
+      <w:lvlText w:val="%3."/>
+      <w:lvlJc w:val="left"/>
+      <w:pPr>
+        <w:tabs>
+          <w:tab w:val="num" w:pos="2160"/>
+        </w:tabs>
+        <w:ind w:left="2160" w:hanging="360"/>
+      </w:pPr>
+    </w:lvl>
+    <w:lvl w:ilvl="3" w:tentative="1">
+      <w:start w:val="1"/>
+      <w:numFmt w:val="decimal"/>
+      <w:lvlText w:val="%4."/>
+      <w:lvlJc w:val="left"/>
+      <w:pPr>
+        <w:tabs>
+          <w:tab w:val="num" w:pos="2880"/>
+        </w:tabs>
+        <w:ind w:left="2880" w:hanging="360"/>
+      </w:pPr>
+    </w:lvl>
+    <w:lvl w:ilvl="4" w:tentative="1">
+      <w:start w:val="1"/>
+      <w:numFmt w:val="decimal"/>
+      <w:lvlText w:val="%5."/>
+      <w:lvlJc w:val="left"/>
+      <w:pPr>
+        <w:tabs>
+          <w:tab w:val="num" w:pos="3600"/>
+        </w:tabs>
+        <w:ind w:left="3600" w:hanging="360"/>
+      </w:pPr>
+    </w:lvl>
+    <w:lvl w:ilvl="5" w:tentative="1">
+      <w:start w:val="1"/>
+      <w:numFmt w:val="decimal"/>
+      <w:lvlText w:val="%6."/>
+      <w:lvlJc w:val="left"/>
+      <w:pPr>
+        <w:tabs>
+          <w:tab w:val="num" w:pos="4320"/>
+        </w:tabs>
+        <w:ind w:left="4320" w:hanging="360"/>
+      </w:pPr>
+    </w:lvl>
+    <w:lvl w:ilvl="6" w:tentative="1">
+      <w:start w:val="1"/>
+      <w:numFmt w:val="decimal"/>
+      <w:lvlText w:val="%7."/>
+      <w:lvlJc w:val="left"/>
+      <w:pPr>
+        <w:tabs>
+          <w:tab w:val="num" w:pos="5040"/>
+        </w:tabs>
+        <w:ind w:left="5040" w:hanging="360"/>
+      </w:pPr>
+    </w:lvl>
+    <w:lvl w:ilvl="7" w:tentative="1">
+      <w:start w:val="1"/>
+      <w:numFmt w:val="decimal"/>
+      <w:lvlText w:val="%8."/>
+      <w:lvlJc w:val="left"/>
+      <w:pPr>
+        <w:tabs>
+          <w:tab w:val="num" w:pos="5760"/>
+        </w:tabs>
+        <w:ind w:left="5760" w:hanging="360"/>
+      </w:pPr>
+    </w:lvl>
+    <w:lvl w:ilvl="8" w:tentative="1">
+      <w:start w:val="1"/>
+      <w:numFmt w:val="decimal"/>
+      <w:lvlText w:val="%9."/>
+      <w:lvlJc w:val="left"/>
+      <w:pPr>
+        <w:tabs>
+          <w:tab w:val="num" w:pos="6480"/>
+        </w:tabs>
+        <w:ind w:left="6480" w:hanging="360"/>
+      </w:pPr>
+    </w:lvl>
+  </w:abstractNum>
+  <w:abstractNum w:abstractNumId="27" w15:restartNumberingAfterBreak="0">
     <w:nsid w:val="7DF87149"/>
     <w:multiLevelType w:val="multilevel"/>
     <w:tmpl w:val="9802F59C"/>
@@ -3444,46 +5940,85 @@
     <w:abstractNumId w:val="0"/>
   </w:num>
   <w:num w:numId="2" w16cid:durableId="1999573298">
-    <w:abstractNumId w:val="10"/>
+    <w:abstractNumId w:val="19"/>
   </w:num>
   <w:num w:numId="3" w16cid:durableId="738406116">
-    <w:abstractNumId w:val="9"/>
+    <w:abstractNumId w:val="18"/>
   </w:num>
   <w:num w:numId="4" w16cid:durableId="1882090412">
-    <w:abstractNumId w:val="6"/>
+    <w:abstractNumId w:val="12"/>
   </w:num>
   <w:num w:numId="5" w16cid:durableId="632515834">
-    <w:abstractNumId w:val="2"/>
+    <w:abstractNumId w:val="3"/>
   </w:num>
   <w:num w:numId="6" w16cid:durableId="1344211342">
-    <w:abstractNumId w:val="3"/>
+    <w:abstractNumId w:val="4"/>
   </w:num>
   <w:num w:numId="7" w16cid:durableId="1581058005">
-    <w:abstractNumId w:val="7"/>
+    <w:abstractNumId w:val="15"/>
   </w:num>
   <w:num w:numId="8" w16cid:durableId="1014573471">
-    <w:abstractNumId w:val="4"/>
+    <w:abstractNumId w:val="5"/>
   </w:num>
   <w:num w:numId="9" w16cid:durableId="1353410243">
-    <w:abstractNumId w:val="12"/>
+    <w:abstractNumId w:val="24"/>
   </w:num>
   <w:num w:numId="10" w16cid:durableId="1632663584">
     <w:abstractNumId w:val="1"/>
   </w:num>
   <w:num w:numId="11" w16cid:durableId="1740396465">
-    <w:abstractNumId w:val="5"/>
+    <w:abstractNumId w:val="11"/>
   </w:num>
   <w:num w:numId="12" w16cid:durableId="1787039217">
+    <w:abstractNumId w:val="25"/>
+  </w:num>
+  <w:num w:numId="13" w16cid:durableId="1987708600">
+    <w:abstractNumId w:val="27"/>
+  </w:num>
+  <w:num w:numId="14" w16cid:durableId="2024085046">
+    <w:abstractNumId w:val="22"/>
+  </w:num>
+  <w:num w:numId="15" w16cid:durableId="965741663">
+    <w:abstractNumId w:val="16"/>
+  </w:num>
+  <w:num w:numId="16" w16cid:durableId="67308770">
     <w:abstractNumId w:val="13"/>
   </w:num>
-  <w:num w:numId="13" w16cid:durableId="1987708600">
+  <w:num w:numId="17" w16cid:durableId="744302410">
+    <w:abstractNumId w:val="23"/>
+  </w:num>
+  <w:num w:numId="18" w16cid:durableId="662928203">
+    <w:abstractNumId w:val="26"/>
+  </w:num>
+  <w:num w:numId="19" w16cid:durableId="914557464">
+    <w:abstractNumId w:val="17"/>
+  </w:num>
+  <w:num w:numId="20" w16cid:durableId="1682901348">
+    <w:abstractNumId w:val="20"/>
+  </w:num>
+  <w:num w:numId="21" w16cid:durableId="249193829">
+    <w:abstractNumId w:val="21"/>
+  </w:num>
+  <w:num w:numId="22" w16cid:durableId="649794461">
+    <w:abstractNumId w:val="2"/>
+  </w:num>
+  <w:num w:numId="23" w16cid:durableId="1587182223">
+    <w:abstractNumId w:val="8"/>
+  </w:num>
+  <w:num w:numId="24" w16cid:durableId="1753316354">
+    <w:abstractNumId w:val="6"/>
+  </w:num>
+  <w:num w:numId="25" w16cid:durableId="229384362">
+    <w:abstractNumId w:val="10"/>
+  </w:num>
+  <w:num w:numId="26" w16cid:durableId="1122454353">
     <w:abstractNumId w:val="14"/>
   </w:num>
-  <w:num w:numId="14" w16cid:durableId="2024085046">
-    <w:abstractNumId w:val="11"/>
+  <w:num w:numId="27" w16cid:durableId="290673269">
+    <w:abstractNumId w:val="7"/>
   </w:num>
-  <w:num w:numId="15" w16cid:durableId="965741663">
-    <w:abstractNumId w:val="8"/>
+  <w:num w:numId="28" w16cid:durableId="1285192451">
+    <w:abstractNumId w:val="9"/>
   </w:num>
 </w:numbering>
 </file>

</xml_diff>